<commit_message>
Entrega de la actividad
</commit_message>
<xml_diff>
--- a/actividad01.docx
+++ b/actividad01.docx
@@ -26,108 +26,251 @@
     <w:p/>
     <w:p>
       <w:pPr>
+        <w:pStyle w:val="TtuloApartado1sinnivel"/>
+        <w:jc w:val="center"/>
+      </w:pPr>
+      <w:r>
+        <w:t>Diseño de un S</w:t>
+      </w:r>
+      <w:r>
+        <w:t xml:space="preserve">istema </w:t>
+      </w:r>
+      <w:r>
+        <w:t>I</w:t>
+      </w:r>
+      <w:r>
+        <w:t xml:space="preserve">nteligente </w:t>
+      </w:r>
+      <w:r>
+        <w:t>de</w:t>
+      </w:r>
+      <w:r>
+        <w:t xml:space="preserve"> </w:t>
+      </w:r>
+      <w:r>
+        <w:t>V</w:t>
+      </w:r>
+      <w:r>
+        <w:t xml:space="preserve">isión por </w:t>
+      </w:r>
+      <w:r>
+        <w:t>C</w:t>
+      </w:r>
+      <w:r>
+        <w:t xml:space="preserve">omputadora para el </w:t>
+      </w:r>
+      <w:r>
+        <w:t>R</w:t>
+      </w:r>
+      <w:r>
+        <w:t xml:space="preserve">econocimiento de </w:t>
+      </w:r>
+      <w:r>
+        <w:t>E</w:t>
+      </w:r>
+      <w:r>
+        <w:t xml:space="preserve">xpresiones </w:t>
+      </w:r>
+      <w:r>
+        <w:t>F</w:t>
+      </w:r>
+      <w:r>
+        <w:t>aciales</w:t>
+      </w:r>
+    </w:p>
+    <w:p/>
+    <w:p>
+      <w:pPr>
         <w:pStyle w:val="TtuloApartado3"/>
       </w:pPr>
       <w:r>
-        <w:t>Objetivos</w:t>
+        <w:t>Resumen</w:t>
       </w:r>
     </w:p>
     <w:p/>
     <w:p>
       <w:r>
-        <w:t>A través de esta actividad vas a conseguir familiarizarte con la metodología que debe seguirse a la hora de realizar un experimento de carácter científico, diseñando un experimento como etapa previa a su realización.</w:t>
+        <w:t xml:space="preserve">En el presente proyecto se pretende desarrollar un </w:t>
+      </w:r>
+      <w:r>
+        <w:t>sistema inteligente</w:t>
+      </w:r>
+      <w:r>
+        <w:t xml:space="preserve"> eficiente </w:t>
+      </w:r>
+      <w:r>
+        <w:t xml:space="preserve">utilizando la visión por computadora </w:t>
+      </w:r>
+      <w:r>
+        <w:t>para el reconocimiento de expresiones faciales</w:t>
+      </w:r>
+      <w:r>
+        <w:t>.</w:t>
       </w:r>
     </w:p>
     <w:p/>
     <w:p>
+      <w:r>
+        <w:t xml:space="preserve">La finalidad es crear </w:t>
+      </w:r>
+      <w:r>
+        <w:t>un sistema</w:t>
+      </w:r>
+      <w:r>
+        <w:t xml:space="preserve"> que pueda ser utilizad</w:t>
+      </w:r>
+      <w:r>
+        <w:t>o</w:t>
+      </w:r>
+      <w:r>
+        <w:t xml:space="preserve"> por entidades de gobierno, empresas privadas o partidos políticos que necesiten presentar algún producto nuevo, imagen, comercial o discurso y poder obtener </w:t>
+      </w:r>
+      <w:r>
+        <w:t>las expresiones</w:t>
+      </w:r>
+      <w:r>
+        <w:t xml:space="preserve"> de la muestra de personas</w:t>
+      </w:r>
+      <w:r>
+        <w:t xml:space="preserve"> a </w:t>
+      </w:r>
+      <w:r>
+        <w:t xml:space="preserve">quienes </w:t>
+      </w:r>
+      <w:r>
+        <w:t>se lo presentan antes de salir al mercado para saber el impacto que puede llegar a tener y si es el deseado.</w:t>
+      </w:r>
+    </w:p>
+    <w:p>
+      <w:r>
+        <w:t xml:space="preserve">Actualmente esto se realiza haciendo cuestionarios a cada una de las personas pertenecientes al grupo muestra, con esta aplicación se pretende aumentar la cantidad de información recolectada para </w:t>
+      </w:r>
+      <w:r>
+        <w:t>así</w:t>
+      </w:r>
+      <w:r>
+        <w:t xml:space="preserve"> ayudar a que las empresas puedan tomar una decisión final </w:t>
+      </w:r>
+      <w:r>
+        <w:t>mas informada.</w:t>
+      </w:r>
+      <w:r>
+        <w:t xml:space="preserve"> </w:t>
+      </w:r>
+    </w:p>
+    <w:p/>
+    <w:p>
       <w:pPr>
         <w:pStyle w:val="TtuloApartado3"/>
       </w:pPr>
       <w:r>
-        <w:t>Descripción</w:t>
+        <w:t>Hip</w:t>
+      </w:r>
+      <w:r>
+        <w:t>ótesis</w:t>
       </w:r>
     </w:p>
     <w:p/>
     <w:p>
       <w:r>
-        <w:t xml:space="preserve">Los experimentos científicos deben ser planificados antes de ser realizados para controlar todos los posibles problemas que puedan surgir. Sobre todo, si en estos experimentos intervienen usuarios humanos. Los experimentos deben ser reproducibles y verificables por terceros para poder evaluar que estos han sido rigurosos y no se han producido </w:t>
-      </w:r>
-      <w:r>
-        <w:t xml:space="preserve">manipulaciones. La actividad que proponemos es el diseño de un experimento que sea verificable. </w:t>
-      </w:r>
-      <w:r>
-        <w:t>Por supuesto, n</w:t>
-      </w:r>
-      <w:r>
-        <w:t xml:space="preserve">o es necesario realizar el experimento, nos quedaremos solo en la preparación </w:t>
-      </w:r>
-      <w:proofErr w:type="gramStart"/>
-      <w:r>
-        <w:t>del mismo</w:t>
-      </w:r>
-      <w:proofErr w:type="gramEnd"/>
-      <w:r>
-        <w:t>.</w:t>
-      </w:r>
-      <w:r>
-        <w:t xml:space="preserve"> Sería similar a lo que se escribiría en un artículo científico en el apartado </w:t>
-      </w:r>
-      <w:proofErr w:type="spellStart"/>
-      <w:r>
-        <w:rPr>
-          <w:i/>
-          <w:iCs/>
-        </w:rPr>
-        <w:t>Methos</w:t>
-      </w:r>
-      <w:proofErr w:type="spellEnd"/>
-      <w:r>
-        <w:t xml:space="preserve"> o Descripción</w:t>
-      </w:r>
-      <w:r>
-        <w:t xml:space="preserve"> o </w:t>
-      </w:r>
-      <w:r>
-        <w:t xml:space="preserve">Configuración del </w:t>
-      </w:r>
-      <w:r>
-        <w:t>e</w:t>
-      </w:r>
-      <w:r>
-        <w:t xml:space="preserve">xperimento. En dicho apartado de un artículo se especifica cuál ha sido la metodología llevada a cabo para realizar el experimento, cómo se ha llevado a cabo, qué decisiones se han tomado, cómo se ha preparado el entorno, los datos </w:t>
-      </w:r>
-      <w:r>
-        <w:t xml:space="preserve">que se han empleado </w:t>
-      </w:r>
-      <w:r>
-        <w:t>o cuáles serían las acciones que se llevarían a cabo durante el experimento. Se debe plantear:</w:t>
+        <w:t xml:space="preserve">El diseño de un </w:t>
+      </w:r>
+      <w:r>
+        <w:t>sistema inteligente utilizando la visión por computadora para el reconocimiento de expresiones faciales</w:t>
+      </w:r>
+      <w:r>
+        <w:t xml:space="preserve"> que permitirá recolectar </w:t>
+      </w:r>
+      <w:r>
+        <w:t xml:space="preserve">su </w:t>
+      </w:r>
+      <w:r>
+        <w:t xml:space="preserve">información desde el inicio, durante y final </w:t>
+      </w:r>
+      <w:r>
+        <w:t>de la presentación</w:t>
+      </w:r>
+      <w:r>
+        <w:t xml:space="preserve"> del discurso, producto, película, etc</w:t>
+      </w:r>
+      <w:r>
+        <w:t>…</w:t>
+      </w:r>
+      <w:r>
+        <w:t xml:space="preserve">  </w:t>
+      </w:r>
+    </w:p>
+    <w:p>
+      <w:r>
+        <w:lastRenderedPageBreak/>
+        <w:t>Y</w:t>
+      </w:r>
+      <w:r>
+        <w:t xml:space="preserve">a que no se espera </w:t>
+      </w:r>
+      <w:r>
+        <w:t>la misma reacción cuando se presenta el tráiler de una nueva película de terror, o el nuevo anuncio de la consola de video juegos de ultima generación, o del discurso presidencial para anunciar nuevos impuestos, es por eso por lo que debemos recolectar información de las expresiones faciales del público muestra durante la presentación</w:t>
+      </w:r>
+      <w:r>
+        <w:t xml:space="preserve"> y </w:t>
+      </w:r>
+      <w:r>
+        <w:t>contar con</w:t>
+      </w:r>
+      <w:r>
+        <w:t xml:space="preserve"> los resultados de impacto para cualquier momento/segmento de la presentación para </w:t>
+      </w:r>
+      <w:r>
+        <w:t xml:space="preserve">así determinar </w:t>
+      </w:r>
+      <w:r>
+        <w:t xml:space="preserve">si el impacto </w:t>
+      </w:r>
+      <w:r>
+        <w:t>obtenido</w:t>
+      </w:r>
+      <w:r>
+        <w:t xml:space="preserve"> </w:t>
+      </w:r>
+      <w:r>
+        <w:t>en las personas es el que se desea.</w:t>
       </w:r>
     </w:p>
     <w:p/>
+    <w:p>
+      <w:pPr>
+        <w:pStyle w:val="TtuloApartado3"/>
+      </w:pPr>
+      <w:r>
+        <w:t>Metodología</w:t>
+      </w:r>
+    </w:p>
+    <w:p/>
+    <w:p>
+      <w:r>
+        <w:t>La metodología por utilizar será CRISP-DM.</w:t>
+      </w:r>
+    </w:p>
     <w:p>
       <w:pPr>
         <w:pStyle w:val="ListParagraph"/>
         <w:numPr>
           <w:ilvl w:val="0"/>
-          <w:numId w:val="5"/>
+          <w:numId w:val="8"/>
         </w:numPr>
-      </w:pPr>
-      <w:r>
-        <w:t>Una hipótesis que debe refutarse o no con la experimentación. Es decir, qué buscamos resolver con el experimento y qué pretendemos demostrar. La hipótesis debe estar basada en un problema real y debe motivarse que ese problema existe y no está suficientemente resuelto, es decir</w:t>
-      </w:r>
-      <w:r>
-        <w:t>,</w:t>
-      </w:r>
-      <w:r>
-        <w:t xml:space="preserve"> </w:t>
-      </w:r>
-      <w:proofErr w:type="gramStart"/>
-      <w:r>
-        <w:t>que</w:t>
-      </w:r>
-      <w:proofErr w:type="gramEnd"/>
-      <w:r>
-        <w:t xml:space="preserve"> aunque esté resuelto parcialmente, los resultados aún no son satisfactorios y podrían ser mejorados.</w:t>
+        <w:jc w:val="left"/>
+      </w:pPr>
+      <w:r>
+        <w:t>Comprensión del negocio (Business Understanding)</w:t>
+      </w:r>
+    </w:p>
+    <w:p>
+      <w:pPr>
+        <w:pStyle w:val="ListParagraph"/>
+        <w:jc w:val="left"/>
+      </w:pPr>
+      <w:r>
+        <w:t xml:space="preserve">Los objetivos de este proyecto son: </w:t>
       </w:r>
     </w:p>
     <w:p>
@@ -135,41 +278,12 @@
         <w:pStyle w:val="ListParagraph"/>
         <w:numPr>
           <w:ilvl w:val="0"/>
-          <w:numId w:val="5"/>
+          <w:numId w:val="9"/>
         </w:numPr>
-      </w:pPr>
-      <w:r>
-        <w:lastRenderedPageBreak/>
-        <w:t>La descripción de la metodología que se va a utilizar. Por ejemplo, si se van a hacer encuestas o pruebas de usuario, la población que se ha tomado como muestra, su distribución geográfica, étnica, de edad, etc.</w:t>
-      </w:r>
-      <w:r>
-        <w:t>,</w:t>
-      </w:r>
-      <w:r>
-        <w:t xml:space="preserve"> siempre que sea relevante para la experimentación. </w:t>
-      </w:r>
-      <w:r>
-        <w:t>Es necesario</w:t>
-      </w:r>
-      <w:r>
-        <w:t xml:space="preserve"> indicar cómo se han preparado los datos, si se utilizan datos de un </w:t>
-      </w:r>
-      <w:proofErr w:type="spellStart"/>
-      <w:r>
-        <w:rPr>
-          <w:i/>
-        </w:rPr>
-        <w:t>dataset</w:t>
-      </w:r>
-      <w:proofErr w:type="spellEnd"/>
-      <w:r>
-        <w:rPr>
-          <w:i/>
-        </w:rPr>
-        <w:t>,</w:t>
-      </w:r>
-      <w:r>
-        <w:t xml:space="preserve"> cómo se han procesado y qué partes de estos datos se han utilizado y qué pruebas realizaremos con ellos.</w:t>
+        <w:jc w:val="left"/>
+      </w:pPr>
+      <w:r>
+        <w:t>Poder reconocer e interpretar las expresiones faciales de un grupo de personas durante la presentación de un discurso, comercial o producto nuevo.</w:t>
       </w:r>
     </w:p>
     <w:p>
@@ -177,41 +291,465 @@
         <w:pStyle w:val="ListParagraph"/>
         <w:numPr>
           <w:ilvl w:val="0"/>
-          <w:numId w:val="5"/>
+          <w:numId w:val="9"/>
         </w:numPr>
-      </w:pPr>
-      <w:r>
-        <w:t xml:space="preserve">Si se utiliza algún algoritmo de aprendizaje automático habrá que tener un conjunto de datos </w:t>
-      </w:r>
-      <w:r>
-        <w:t xml:space="preserve">de </w:t>
-      </w:r>
-      <w:r>
-        <w:t>aprendizaje y otro de validación. ¿Cómo se han seleccionado ambos conjuntos?</w:t>
-      </w:r>
-      <w:r>
-        <w:t xml:space="preserve"> ¿Cómo se ha llevado a cabo el muestreo?</w:t>
-      </w:r>
-      <w:r>
-        <w:t xml:space="preserve"> ¿Son representativos?</w:t>
-      </w:r>
+        <w:jc w:val="left"/>
+      </w:pPr>
+      <w:r>
+        <w:t>Una vez procesada la información, poder entregar al cliente un reporte detallado del impacto basado en las expresiones faciales</w:t>
+      </w:r>
+      <w:r>
+        <w:t xml:space="preserve"> durante la presentación.</w:t>
+      </w:r>
+    </w:p>
+    <w:p>
+      <w:pPr>
+        <w:pStyle w:val="ListParagraph"/>
+        <w:ind w:left="1440"/>
+        <w:jc w:val="left"/>
+      </w:pPr>
     </w:p>
     <w:p>
       <w:pPr>
         <w:pStyle w:val="ListParagraph"/>
         <w:numPr>
           <w:ilvl w:val="0"/>
-          <w:numId w:val="5"/>
+          <w:numId w:val="8"/>
         </w:numPr>
-      </w:pPr>
-      <w:r>
-        <w:t>Comparación con otras técnicas</w:t>
-      </w:r>
-      <w:r>
-        <w:t xml:space="preserve"> o</w:t>
-      </w:r>
-      <w:r>
-        <w:t xml:space="preserve"> con otros estudios, que se va a realizar.</w:t>
+        <w:jc w:val="left"/>
+      </w:pPr>
+      <w:r>
+        <w:t>Comprensión de datos (Data Understanding)</w:t>
+      </w:r>
+    </w:p>
+    <w:p>
+      <w:pPr>
+        <w:pStyle w:val="ListParagraph"/>
+        <w:jc w:val="left"/>
+      </w:pPr>
+      <w:r>
+        <w:t xml:space="preserve">Para poder comprender e interpretar la información recolectada, se diseñará un clasificador el cual será entrenado utilizando </w:t>
+      </w:r>
+      <w:r>
+        <w:t xml:space="preserve">un data set existente llamado </w:t>
+      </w:r>
+      <w:hyperlink r:id="rId11" w:history="1">
+        <w:proofErr w:type="spellStart"/>
+        <w:r>
+          <w:rPr>
+            <w:rStyle w:val="Hyperlink"/>
+          </w:rPr>
+          <w:t>AffectNet</w:t>
+        </w:r>
+        <w:proofErr w:type="spellEnd"/>
+      </w:hyperlink>
+      <w:r>
+        <w:t xml:space="preserve"> </w:t>
+      </w:r>
+      <w:sdt>
+        <w:sdtPr>
+          <w:id w:val="-1048829506"/>
+          <w:citation/>
+        </w:sdtPr>
+        <w:sdtContent>
+          <w:r>
+            <w:fldChar w:fldCharType="begin"/>
+          </w:r>
+          <w:r>
+            <w:rPr>
+              <w:lang w:val="en-US"/>
+            </w:rPr>
+            <w:instrText xml:space="preserve"> CITATION Moh22 \l 1033 </w:instrText>
+          </w:r>
+          <w:r>
+            <w:fldChar w:fldCharType="separate"/>
+          </w:r>
+          <w:r>
+            <w:rPr>
+              <w:noProof/>
+              <w:lang w:val="en-US"/>
+            </w:rPr>
+            <w:t>[1]</w:t>
+          </w:r>
+          <w:r>
+            <w:fldChar w:fldCharType="end"/>
+          </w:r>
+        </w:sdtContent>
+      </w:sdt>
+      <w:r>
+        <w:t>, el cual cuenta con las siguientes clasificaciones:</w:t>
+      </w:r>
+    </w:p>
+    <w:p>
+      <w:pPr>
+        <w:pStyle w:val="ListParagraph"/>
+        <w:numPr>
+          <w:ilvl w:val="0"/>
+          <w:numId w:val="7"/>
+        </w:numPr>
+      </w:pPr>
+      <w:r>
+        <w:t>Neutral</w:t>
+      </w:r>
+    </w:p>
+    <w:p>
+      <w:pPr>
+        <w:pStyle w:val="ListParagraph"/>
+        <w:numPr>
+          <w:ilvl w:val="0"/>
+          <w:numId w:val="7"/>
+        </w:numPr>
+      </w:pPr>
+      <w:proofErr w:type="spellStart"/>
+      <w:r>
+        <w:t>Happy</w:t>
+      </w:r>
+      <w:proofErr w:type="spellEnd"/>
+    </w:p>
+    <w:p>
+      <w:pPr>
+        <w:pStyle w:val="ListParagraph"/>
+        <w:numPr>
+          <w:ilvl w:val="0"/>
+          <w:numId w:val="7"/>
+        </w:numPr>
+      </w:pPr>
+      <w:proofErr w:type="spellStart"/>
+      <w:r>
+        <w:t>Sad</w:t>
+      </w:r>
+      <w:proofErr w:type="spellEnd"/>
+    </w:p>
+    <w:p>
+      <w:pPr>
+        <w:pStyle w:val="ListParagraph"/>
+        <w:numPr>
+          <w:ilvl w:val="0"/>
+          <w:numId w:val="7"/>
+        </w:numPr>
+      </w:pPr>
+      <w:proofErr w:type="spellStart"/>
+      <w:r>
+        <w:t>Surprise</w:t>
+      </w:r>
+      <w:proofErr w:type="spellEnd"/>
+    </w:p>
+    <w:p>
+      <w:pPr>
+        <w:pStyle w:val="ListParagraph"/>
+        <w:numPr>
+          <w:ilvl w:val="0"/>
+          <w:numId w:val="7"/>
+        </w:numPr>
+      </w:pPr>
+      <w:proofErr w:type="spellStart"/>
+      <w:r>
+        <w:lastRenderedPageBreak/>
+        <w:t>Fear</w:t>
+      </w:r>
+      <w:proofErr w:type="spellEnd"/>
+    </w:p>
+    <w:p>
+      <w:pPr>
+        <w:pStyle w:val="ListParagraph"/>
+        <w:numPr>
+          <w:ilvl w:val="0"/>
+          <w:numId w:val="7"/>
+        </w:numPr>
+      </w:pPr>
+      <w:proofErr w:type="spellStart"/>
+      <w:r>
+        <w:t>Disgust</w:t>
+      </w:r>
+      <w:proofErr w:type="spellEnd"/>
+    </w:p>
+    <w:p>
+      <w:pPr>
+        <w:pStyle w:val="ListParagraph"/>
+        <w:numPr>
+          <w:ilvl w:val="0"/>
+          <w:numId w:val="7"/>
+        </w:numPr>
+      </w:pPr>
+      <w:proofErr w:type="spellStart"/>
+      <w:r>
+        <w:t>Anger</w:t>
+      </w:r>
+      <w:proofErr w:type="spellEnd"/>
+    </w:p>
+    <w:p>
+      <w:pPr>
+        <w:pStyle w:val="ListParagraph"/>
+        <w:numPr>
+          <w:ilvl w:val="0"/>
+          <w:numId w:val="7"/>
+        </w:numPr>
+      </w:pPr>
+      <w:proofErr w:type="spellStart"/>
+      <w:r>
+        <w:t>Contempt</w:t>
+      </w:r>
+      <w:proofErr w:type="spellEnd"/>
+    </w:p>
+    <w:p>
+      <w:pPr>
+        <w:pStyle w:val="ListParagraph"/>
+        <w:numPr>
+          <w:ilvl w:val="0"/>
+          <w:numId w:val="7"/>
+        </w:numPr>
+      </w:pPr>
+      <w:proofErr w:type="spellStart"/>
+      <w:r>
+        <w:t>None</w:t>
+      </w:r>
+      <w:proofErr w:type="spellEnd"/>
+    </w:p>
+    <w:p>
+      <w:pPr>
+        <w:pStyle w:val="ListParagraph"/>
+        <w:numPr>
+          <w:ilvl w:val="0"/>
+          <w:numId w:val="7"/>
+        </w:numPr>
+      </w:pPr>
+      <w:proofErr w:type="spellStart"/>
+      <w:r>
+        <w:t>Uncertain</w:t>
+      </w:r>
+      <w:proofErr w:type="spellEnd"/>
+    </w:p>
+    <w:p>
+      <w:pPr>
+        <w:pStyle w:val="ListParagraph"/>
+        <w:numPr>
+          <w:ilvl w:val="0"/>
+          <w:numId w:val="7"/>
+        </w:numPr>
+      </w:pPr>
+      <w:r>
+        <w:t>Non-</w:t>
+      </w:r>
+      <w:proofErr w:type="spellStart"/>
+      <w:r>
+        <w:t>Face</w:t>
+      </w:r>
+      <w:proofErr w:type="spellEnd"/>
+    </w:p>
+    <w:p>
+      <w:pPr>
+        <w:ind w:left="720"/>
+        <w:jc w:val="left"/>
+      </w:pPr>
+    </w:p>
+    <w:p>
+      <w:pPr>
+        <w:pStyle w:val="ListParagraph"/>
+        <w:numPr>
+          <w:ilvl w:val="0"/>
+          <w:numId w:val="8"/>
+        </w:numPr>
+        <w:jc w:val="left"/>
+      </w:pPr>
+      <w:r>
+        <w:t>Preparación de datos (Data Preparation)</w:t>
+      </w:r>
+    </w:p>
+    <w:p>
+      <w:pPr>
+        <w:pStyle w:val="ListParagraph"/>
+        <w:jc w:val="left"/>
+      </w:pPr>
+      <w:r>
+        <w:t>Para preparar los datos se realizan los siguientes pasos:</w:t>
+      </w:r>
+    </w:p>
+    <w:p>
+      <w:pPr>
+        <w:pStyle w:val="ListParagraph"/>
+        <w:numPr>
+          <w:ilvl w:val="1"/>
+          <w:numId w:val="8"/>
+        </w:numPr>
+        <w:jc w:val="left"/>
+      </w:pPr>
+      <w:r>
+        <w:t>La información será capturada con una o mas cámaras las cuales tomaran fotos al grupo muestra de personas durante la presentación.</w:t>
+      </w:r>
+    </w:p>
+    <w:p>
+      <w:pPr>
+        <w:pStyle w:val="ListParagraph"/>
+        <w:numPr>
+          <w:ilvl w:val="1"/>
+          <w:numId w:val="8"/>
+        </w:numPr>
+        <w:jc w:val="left"/>
+      </w:pPr>
+      <w:r>
+        <w:t>Se procesan esas fotos para separar las caras detectadas en una foto en imágenes diferentes.</w:t>
+      </w:r>
+    </w:p>
+    <w:p>
+      <w:pPr>
+        <w:pStyle w:val="ListParagraph"/>
+        <w:numPr>
+          <w:ilvl w:val="1"/>
+          <w:numId w:val="8"/>
+        </w:numPr>
+        <w:jc w:val="left"/>
+      </w:pPr>
+      <w:r>
+        <w:t>Se aplican técnicas de limpieza sobre la imagen para eliminar</w:t>
+      </w:r>
+      <w:r>
+        <w:t xml:space="preserve"> la existencia de ruido.</w:t>
+      </w:r>
+    </w:p>
+    <w:p>
+      <w:pPr>
+        <w:pStyle w:val="ListParagraph"/>
+        <w:ind w:left="1440"/>
+        <w:jc w:val="left"/>
+      </w:pPr>
+    </w:p>
+    <w:p>
+      <w:pPr>
+        <w:pStyle w:val="ListParagraph"/>
+        <w:numPr>
+          <w:ilvl w:val="0"/>
+          <w:numId w:val="8"/>
+        </w:numPr>
+        <w:jc w:val="left"/>
+      </w:pPr>
+      <w:r>
+        <w:t>Modelado (Modeling)</w:t>
+      </w:r>
+    </w:p>
+    <w:p>
+      <w:pPr>
+        <w:ind w:left="720"/>
+        <w:jc w:val="left"/>
+      </w:pPr>
+      <w:r>
+        <w:t>Las imágenes se categorizan por lapsos de tiempo, por ejemplo, cada 5 segundos, este tiempo es personalizable, para así poder obtener los cambios de los rostros faciales del publico de una manera promediada y saber mejor el impacto que se esta obteniendo debido a la presentación.</w:t>
+      </w:r>
+    </w:p>
+    <w:p>
+      <w:pPr>
+        <w:ind w:left="720"/>
+        <w:jc w:val="left"/>
+      </w:pPr>
+    </w:p>
+    <w:p>
+      <w:pPr>
+        <w:pStyle w:val="ListParagraph"/>
+        <w:numPr>
+          <w:ilvl w:val="0"/>
+          <w:numId w:val="8"/>
+        </w:numPr>
+        <w:jc w:val="left"/>
+      </w:pPr>
+      <w:r>
+        <w:t>Evaluación (Evaluation)</w:t>
+      </w:r>
+    </w:p>
+    <w:p>
+      <w:pPr>
+        <w:pStyle w:val="ListParagraph"/>
+        <w:jc w:val="left"/>
+      </w:pPr>
+      <w:r>
+        <w:t xml:space="preserve">Para la evaluación, se van a ejecutar múltiples experimentos con grupos de personas diversos, por ejemplo, un grupo de estudiantes de primaria, secundaria y prepa en donde se les presente el tráiler de una nueva película.  Al finalizar, se tiene que hacer una encuesta para obtener información </w:t>
+      </w:r>
+      <w:r>
+        <w:lastRenderedPageBreak/>
+        <w:t xml:space="preserve">básica sobre que fue lo que sintieron durante la presentación.  De esta forma podremos verificar si </w:t>
+      </w:r>
+      <w:r>
+        <w:t>los resultados obtenidos por el sistema son</w:t>
+      </w:r>
+      <w:r>
+        <w:t xml:space="preserve"> similar</w:t>
+      </w:r>
+      <w:r>
+        <w:t>es</w:t>
+      </w:r>
+      <w:r>
+        <w:t xml:space="preserve"> al obtenido de la encuesta.</w:t>
+      </w:r>
+    </w:p>
+    <w:p>
+      <w:pPr>
+        <w:pStyle w:val="ListParagraph"/>
+        <w:jc w:val="left"/>
+      </w:pPr>
+      <w:r>
+        <w:t xml:space="preserve">Algo a tener en mente es que </w:t>
+      </w:r>
+      <w:r>
+        <w:t>para las personas es mas fácil quedarse con el sentimiento de lo ultimo que vieron, entonces si el inicio de la presentación les pareció muy interesante y el final muy aburrido, podríamos llegar a obtener resultados diferentes, dicho esto, se recomienda que para las evaluaciones se utilicen presentaciones de periodos cortos y que no abusen de las emociones del publico.</w:t>
+      </w:r>
+    </w:p>
+    <w:p>
+      <w:pPr>
+        <w:pStyle w:val="ListParagraph"/>
+        <w:jc w:val="left"/>
+      </w:pPr>
+    </w:p>
+    <w:p>
+      <w:pPr>
+        <w:pStyle w:val="ListParagraph"/>
+        <w:numPr>
+          <w:ilvl w:val="0"/>
+          <w:numId w:val="8"/>
+        </w:numPr>
+        <w:jc w:val="left"/>
+      </w:pPr>
+      <w:r>
+        <w:t>Implementación (Deployment)</w:t>
+      </w:r>
+    </w:p>
+    <w:p>
+      <w:pPr>
+        <w:pStyle w:val="ListParagraph"/>
+        <w:jc w:val="left"/>
+      </w:pPr>
+      <w:r>
+        <w:t>Para la implementación se planea hacer uso de servicios en la nube para</w:t>
+      </w:r>
+      <w:r>
+        <w:t xml:space="preserve"> realizar</w:t>
+      </w:r>
+      <w:r>
+        <w:t xml:space="preserve"> todo el procesamiento de la </w:t>
+      </w:r>
+      <w:r>
+        <w:t xml:space="preserve">información. </w:t>
+      </w:r>
+    </w:p>
+    <w:p>
+      <w:pPr>
+        <w:pStyle w:val="ListParagraph"/>
+        <w:jc w:val="left"/>
+      </w:pPr>
+      <w:r>
+        <w:t>Y el uso de un equipo moderado</w:t>
+      </w:r>
+      <w:r>
+        <w:t xml:space="preserve"> </w:t>
+      </w:r>
+      <w:r>
+        <w:t xml:space="preserve">para la captura de las imágenes </w:t>
+      </w:r>
+    </w:p>
+    <w:p>
+      <w:pPr>
+        <w:pStyle w:val="ListParagraph"/>
+        <w:jc w:val="left"/>
+      </w:pPr>
+      <w:r>
+        <w:t xml:space="preserve"> tales como cámaras y una computadora para poder subir esta información a nuestro servicio para iniciar el procesamiento. </w:t>
       </w:r>
     </w:p>
     <w:p/>
@@ -220,990 +758,566 @@
         <w:pStyle w:val="TtuloApartado3"/>
       </w:pPr>
       <w:r>
-        <w:t>Rúbrica</w:t>
+        <w:t>Otros estudios similares</w:t>
       </w:r>
     </w:p>
     <w:p/>
-    <w:tbl>
-      <w:tblPr>
-        <w:tblStyle w:val="Tabladecuadrcula5oscura-nfasis51"/>
-        <w:tblW w:w="0" w:type="auto"/>
-        <w:tblLook w:val="04A0" w:firstRow="1" w:lastRow="0" w:firstColumn="1" w:lastColumn="0" w:noHBand="0" w:noVBand="1"/>
-      </w:tblPr>
-      <w:tblGrid>
-        <w:gridCol w:w="1570"/>
-        <w:gridCol w:w="3905"/>
-        <w:gridCol w:w="1980"/>
-        <w:gridCol w:w="755"/>
-      </w:tblGrid>
-      <w:tr>
-        <w:trPr>
-          <w:cnfStyle w:val="100000000000" w:firstRow="1" w:lastRow="0" w:firstColumn="0" w:lastColumn="0" w:oddVBand="0" w:evenVBand="0" w:oddHBand="0" w:evenHBand="0" w:firstRowFirstColumn="0" w:firstRowLastColumn="0" w:lastRowFirstColumn="0" w:lastRowLastColumn="0"/>
-        </w:trPr>
-        <w:tc>
-          <w:tcPr>
-            <w:cnfStyle w:val="001000000000" w:firstRow="0" w:lastRow="0" w:firstColumn="1" w:lastColumn="0" w:oddVBand="0" w:evenVBand="0" w:oddHBand="0" w:evenHBand="0" w:firstRowFirstColumn="0" w:firstRowLastColumn="0" w:lastRowFirstColumn="0" w:lastRowLastColumn="0"/>
-            <w:tcW w:w="1570" w:type="dxa"/>
-            <w:tcBorders>
-              <w:bottom w:val="single" w:sz="4" w:space="0" w:color="FFFFFF" w:themeColor="background1"/>
-            </w:tcBorders>
-            <w:shd w:val="clear" w:color="auto" w:fill="0098CD"/>
-            <w:vAlign w:val="center"/>
-          </w:tcPr>
-          <w:p>
-            <w:pPr>
-              <w:spacing w:line="240" w:lineRule="auto"/>
-              <w:jc w:val="center"/>
-              <w:rPr>
-                <w:rFonts w:cs="UnitOT-Medi"/>
-                <w:b w:val="0"/>
-                <w:color w:val="FFFFFF" w:themeColor="background1"/>
-                <w:sz w:val="22"/>
-                <w:szCs w:val="22"/>
-              </w:rPr>
-            </w:pPr>
-            <w:r>
-              <w:rPr>
-                <w:rFonts w:cs="UnitOT-Medi"/>
-                <w:b w:val="0"/>
-                <w:bCs w:val="0"/>
-                <w:color w:val="FFFFFF" w:themeColor="background1"/>
-                <w:sz w:val="22"/>
-                <w:szCs w:val="22"/>
-              </w:rPr>
-              <w:t>Criterio</w:t>
-            </w:r>
-          </w:p>
-        </w:tc>
-        <w:tc>
-          <w:tcPr>
-            <w:tcW w:w="3905" w:type="dxa"/>
-            <w:tcBorders>
-              <w:bottom w:val="single" w:sz="4" w:space="0" w:color="FFFFFF" w:themeColor="background1"/>
-            </w:tcBorders>
-            <w:shd w:val="clear" w:color="auto" w:fill="0098CD"/>
-            <w:vAlign w:val="center"/>
-          </w:tcPr>
-          <w:p>
-            <w:pPr>
-              <w:spacing w:line="240" w:lineRule="auto"/>
-              <w:jc w:val="center"/>
-              <w:cnfStyle w:val="100000000000" w:firstRow="1" w:lastRow="0" w:firstColumn="0" w:lastColumn="0" w:oddVBand="0" w:evenVBand="0" w:oddHBand="0" w:evenHBand="0" w:firstRowFirstColumn="0" w:firstRowLastColumn="0" w:lastRowFirstColumn="0" w:lastRowLastColumn="0"/>
-              <w:rPr>
-                <w:rFonts w:cs="UnitOT-Medi"/>
-                <w:b w:val="0"/>
-                <w:color w:val="FFFFFF" w:themeColor="background1"/>
-                <w:sz w:val="22"/>
-                <w:szCs w:val="22"/>
-              </w:rPr>
-            </w:pPr>
-            <w:r>
-              <w:rPr>
-                <w:rFonts w:cs="UnitOT-Medi"/>
-                <w:b w:val="0"/>
-                <w:bCs w:val="0"/>
-                <w:color w:val="FFFFFF" w:themeColor="background1"/>
-                <w:sz w:val="22"/>
-                <w:szCs w:val="22"/>
-              </w:rPr>
-              <w:t>Descripción</w:t>
-            </w:r>
-          </w:p>
-        </w:tc>
-        <w:tc>
-          <w:tcPr>
-            <w:tcW w:w="1980" w:type="dxa"/>
-            <w:tcBorders>
-              <w:bottom w:val="single" w:sz="4" w:space="0" w:color="FFFFFF" w:themeColor="background1"/>
-            </w:tcBorders>
-            <w:shd w:val="clear" w:color="auto" w:fill="0098CD"/>
-            <w:vAlign w:val="center"/>
-          </w:tcPr>
-          <w:p>
-            <w:pPr>
-              <w:spacing w:line="240" w:lineRule="auto"/>
-              <w:jc w:val="center"/>
-              <w:cnfStyle w:val="100000000000" w:firstRow="1" w:lastRow="0" w:firstColumn="0" w:lastColumn="0" w:oddVBand="0" w:evenVBand="0" w:oddHBand="0" w:evenHBand="0" w:firstRowFirstColumn="0" w:firstRowLastColumn="0" w:lastRowFirstColumn="0" w:lastRowLastColumn="0"/>
-              <w:rPr>
-                <w:rFonts w:cs="UnitOT-Medi"/>
-                <w:b w:val="0"/>
-                <w:color w:val="FFFFFF" w:themeColor="background1"/>
-                <w:sz w:val="22"/>
-                <w:szCs w:val="22"/>
-              </w:rPr>
-            </w:pPr>
-            <w:r>
-              <w:rPr>
-                <w:rFonts w:cs="UnitOT-Medi"/>
-                <w:b w:val="0"/>
-                <w:bCs w:val="0"/>
-                <w:color w:val="FFFFFF" w:themeColor="background1"/>
-                <w:sz w:val="22"/>
-                <w:szCs w:val="22"/>
-              </w:rPr>
-              <w:t>Puntuación máxima</w:t>
-            </w:r>
-          </w:p>
-          <w:p>
-            <w:pPr>
-              <w:spacing w:line="240" w:lineRule="auto"/>
-              <w:jc w:val="center"/>
-              <w:cnfStyle w:val="100000000000" w:firstRow="1" w:lastRow="0" w:firstColumn="0" w:lastColumn="0" w:oddVBand="0" w:evenVBand="0" w:oddHBand="0" w:evenHBand="0" w:firstRowFirstColumn="0" w:firstRowLastColumn="0" w:lastRowFirstColumn="0" w:lastRowLastColumn="0"/>
-              <w:rPr>
-                <w:rFonts w:cs="UnitOT-Medi"/>
-                <w:b w:val="0"/>
-                <w:color w:val="FFFFFF" w:themeColor="background1"/>
-                <w:sz w:val="22"/>
-                <w:szCs w:val="22"/>
-              </w:rPr>
-            </w:pPr>
-            <w:r>
-              <w:rPr>
-                <w:rFonts w:cs="UnitOT-Medi"/>
-                <w:b w:val="0"/>
-                <w:bCs w:val="0"/>
-                <w:color w:val="FFFFFF" w:themeColor="background1"/>
-                <w:sz w:val="22"/>
-                <w:szCs w:val="22"/>
-              </w:rPr>
-              <w:t>(puntos)</w:t>
-            </w:r>
-          </w:p>
-        </w:tc>
-        <w:tc>
-          <w:tcPr>
-            <w:tcW w:w="755" w:type="dxa"/>
-            <w:tcBorders>
-              <w:bottom w:val="single" w:sz="4" w:space="0" w:color="FFFFFF" w:themeColor="background1"/>
-            </w:tcBorders>
-            <w:shd w:val="clear" w:color="auto" w:fill="0098CD"/>
-            <w:vAlign w:val="center"/>
-          </w:tcPr>
-          <w:p>
-            <w:pPr>
-              <w:spacing w:line="240" w:lineRule="auto"/>
-              <w:jc w:val="center"/>
-              <w:cnfStyle w:val="100000000000" w:firstRow="1" w:lastRow="0" w:firstColumn="0" w:lastColumn="0" w:oddVBand="0" w:evenVBand="0" w:oddHBand="0" w:evenHBand="0" w:firstRowFirstColumn="0" w:firstRowLastColumn="0" w:lastRowFirstColumn="0" w:lastRowLastColumn="0"/>
-              <w:rPr>
-                <w:rFonts w:cs="UnitOT-Medi"/>
-                <w:b w:val="0"/>
-                <w:color w:val="FFFFFF" w:themeColor="background1"/>
-                <w:sz w:val="22"/>
-                <w:szCs w:val="22"/>
-              </w:rPr>
-            </w:pPr>
-            <w:r>
-              <w:rPr>
-                <w:rFonts w:cs="UnitOT-Medi"/>
-                <w:b w:val="0"/>
-                <w:bCs w:val="0"/>
-                <w:color w:val="FFFFFF" w:themeColor="background1"/>
-                <w:sz w:val="22"/>
-                <w:szCs w:val="22"/>
-              </w:rPr>
-              <w:t>Peso</w:t>
-            </w:r>
-          </w:p>
-          <w:p>
-            <w:pPr>
-              <w:spacing w:line="240" w:lineRule="auto"/>
-              <w:jc w:val="center"/>
-              <w:cnfStyle w:val="100000000000" w:firstRow="1" w:lastRow="0" w:firstColumn="0" w:lastColumn="0" w:oddVBand="0" w:evenVBand="0" w:oddHBand="0" w:evenHBand="0" w:firstRowFirstColumn="0" w:firstRowLastColumn="0" w:lastRowFirstColumn="0" w:lastRowLastColumn="0"/>
-              <w:rPr>
-                <w:rFonts w:cs="UnitOT-Medi"/>
-                <w:b w:val="0"/>
-                <w:color w:val="FFFFFF" w:themeColor="background1"/>
-                <w:sz w:val="22"/>
-                <w:szCs w:val="22"/>
-              </w:rPr>
-            </w:pPr>
-            <w:r>
-              <w:rPr>
-                <w:rFonts w:cs="UnitOT-Medi"/>
-                <w:b w:val="0"/>
-                <w:bCs w:val="0"/>
-                <w:color w:val="FFFFFF" w:themeColor="background1"/>
-                <w:sz w:val="22"/>
-                <w:szCs w:val="22"/>
-              </w:rPr>
-              <w:t>%</w:t>
-            </w:r>
-          </w:p>
-        </w:tc>
-      </w:tr>
-      <w:tr>
-        <w:trPr>
-          <w:cnfStyle w:val="000000100000" w:firstRow="0" w:lastRow="0" w:firstColumn="0" w:lastColumn="0" w:oddVBand="0" w:evenVBand="0" w:oddHBand="1" w:evenHBand="0" w:firstRowFirstColumn="0" w:firstRowLastColumn="0" w:lastRowFirstColumn="0" w:lastRowLastColumn="0"/>
-          <w:trHeight w:val="856"/>
-        </w:trPr>
-        <w:tc>
-          <w:tcPr>
-            <w:cnfStyle w:val="001000000000" w:firstRow="0" w:lastRow="0" w:firstColumn="1" w:lastColumn="0" w:oddVBand="0" w:evenVBand="0" w:oddHBand="0" w:evenHBand="0" w:firstRowFirstColumn="0" w:firstRowLastColumn="0" w:lastRowFirstColumn="0" w:lastRowLastColumn="0"/>
-            <w:tcW w:w="1570" w:type="dxa"/>
-            <w:tcBorders>
-              <w:bottom w:val="single" w:sz="4" w:space="0" w:color="0098CD"/>
-              <w:right w:val="single" w:sz="4" w:space="0" w:color="0098CD"/>
-            </w:tcBorders>
-            <w:shd w:val="clear" w:color="auto" w:fill="E6F4F9"/>
-            <w:vAlign w:val="center"/>
-          </w:tcPr>
-          <w:p>
-            <w:pPr>
-              <w:jc w:val="left"/>
-              <w:rPr>
-                <w:rFonts w:cs="UnitOT-Medi"/>
-                <w:b w:val="0"/>
-                <w:sz w:val="20"/>
-                <w:szCs w:val="20"/>
-              </w:rPr>
-            </w:pPr>
-            <w:r>
-              <w:rPr>
-                <w:rFonts w:cs="UnitOT-Medi"/>
-                <w:b w:val="0"/>
-                <w:bCs w:val="0"/>
-                <w:sz w:val="20"/>
-                <w:szCs w:val="20"/>
-              </w:rPr>
-              <w:t>Criterio 1</w:t>
-            </w:r>
-          </w:p>
-        </w:tc>
-        <w:tc>
-          <w:tcPr>
-            <w:tcW w:w="3905" w:type="dxa"/>
-            <w:tcBorders>
-              <w:left w:val="single" w:sz="4" w:space="0" w:color="0098CD"/>
-              <w:bottom w:val="single" w:sz="4" w:space="0" w:color="0098CD"/>
-              <w:right w:val="single" w:sz="4" w:space="0" w:color="0098CD"/>
-            </w:tcBorders>
-            <w:shd w:val="clear" w:color="auto" w:fill="auto"/>
-            <w:vAlign w:val="center"/>
-          </w:tcPr>
-          <w:p>
-            <w:pPr>
-              <w:spacing w:line="240" w:lineRule="auto"/>
-              <w:jc w:val="center"/>
-              <w:cnfStyle w:val="000000100000" w:firstRow="0" w:lastRow="0" w:firstColumn="0" w:lastColumn="0" w:oddVBand="0" w:evenVBand="0" w:oddHBand="1" w:evenHBand="0" w:firstRowFirstColumn="0" w:firstRowLastColumn="0" w:lastRowFirstColumn="0" w:lastRowLastColumn="0"/>
-              <w:rPr>
-                <w:rFonts w:cs="UnitOT-Light"/>
-                <w:sz w:val="20"/>
-                <w:szCs w:val="20"/>
-              </w:rPr>
-            </w:pPr>
-            <w:r>
-              <w:rPr>
-                <w:rFonts w:cs="UnitOT-Light"/>
-                <w:sz w:val="20"/>
-                <w:szCs w:val="20"/>
-              </w:rPr>
-              <w:t>Motivación suficientemente argumentada</w:t>
-            </w:r>
-            <w:r>
-              <w:rPr>
-                <w:rFonts w:cs="UnitOT-Light"/>
-                <w:sz w:val="20"/>
-                <w:szCs w:val="20"/>
-              </w:rPr>
-              <w:t>.</w:t>
-            </w:r>
-          </w:p>
-        </w:tc>
-        <w:tc>
-          <w:tcPr>
-            <w:tcW w:w="1980" w:type="dxa"/>
-            <w:tcBorders>
-              <w:left w:val="single" w:sz="4" w:space="0" w:color="0098CD"/>
-              <w:bottom w:val="single" w:sz="4" w:space="0" w:color="0098CD"/>
-              <w:right w:val="single" w:sz="4" w:space="0" w:color="0098CD"/>
-            </w:tcBorders>
-            <w:shd w:val="clear" w:color="auto" w:fill="auto"/>
-            <w:vAlign w:val="center"/>
-          </w:tcPr>
-          <w:p>
-            <w:pPr>
-              <w:spacing w:line="240" w:lineRule="auto"/>
-              <w:jc w:val="center"/>
-              <w:cnfStyle w:val="000000100000" w:firstRow="0" w:lastRow="0" w:firstColumn="0" w:lastColumn="0" w:oddVBand="0" w:evenVBand="0" w:oddHBand="1" w:evenHBand="0" w:firstRowFirstColumn="0" w:firstRowLastColumn="0" w:lastRowFirstColumn="0" w:lastRowLastColumn="0"/>
-              <w:rPr>
-                <w:rFonts w:cs="UnitOT-Light"/>
-                <w:sz w:val="20"/>
-                <w:szCs w:val="20"/>
-              </w:rPr>
-            </w:pPr>
-            <w:r>
-              <w:rPr>
-                <w:rFonts w:cs="UnitOT-Light"/>
-                <w:sz w:val="20"/>
-                <w:szCs w:val="20"/>
-              </w:rPr>
-              <w:t>2</w:t>
-            </w:r>
-          </w:p>
-        </w:tc>
-        <w:tc>
-          <w:tcPr>
-            <w:tcW w:w="755" w:type="dxa"/>
-            <w:tcBorders>
-              <w:left w:val="single" w:sz="4" w:space="0" w:color="0098CD"/>
-              <w:bottom w:val="single" w:sz="4" w:space="0" w:color="0098CD"/>
-            </w:tcBorders>
-            <w:shd w:val="clear" w:color="auto" w:fill="auto"/>
-            <w:vAlign w:val="center"/>
-          </w:tcPr>
-          <w:p>
-            <w:pPr>
-              <w:spacing w:line="240" w:lineRule="auto"/>
-              <w:jc w:val="center"/>
-              <w:cnfStyle w:val="000000100000" w:firstRow="0" w:lastRow="0" w:firstColumn="0" w:lastColumn="0" w:oddVBand="0" w:evenVBand="0" w:oddHBand="1" w:evenHBand="0" w:firstRowFirstColumn="0" w:firstRowLastColumn="0" w:lastRowFirstColumn="0" w:lastRowLastColumn="0"/>
-              <w:rPr>
-                <w:rFonts w:cs="UnitOT-Light"/>
-                <w:sz w:val="20"/>
-                <w:szCs w:val="20"/>
-              </w:rPr>
-            </w:pPr>
-            <w:r>
-              <w:rPr>
-                <w:rFonts w:cs="UnitOT-Light"/>
-                <w:sz w:val="20"/>
-                <w:szCs w:val="20"/>
-              </w:rPr>
-              <w:t>20</w:t>
-            </w:r>
-            <w:r>
-              <w:rPr>
-                <w:rFonts w:cs="UnitOT-Light"/>
-                <w:sz w:val="20"/>
-                <w:szCs w:val="20"/>
-              </w:rPr>
-              <w:t>%</w:t>
-            </w:r>
-          </w:p>
-        </w:tc>
-      </w:tr>
-      <w:tr>
-        <w:trPr>
-          <w:trHeight w:val="838"/>
-        </w:trPr>
-        <w:tc>
-          <w:tcPr>
-            <w:cnfStyle w:val="001000000000" w:firstRow="0" w:lastRow="0" w:firstColumn="1" w:lastColumn="0" w:oddVBand="0" w:evenVBand="0" w:oddHBand="0" w:evenHBand="0" w:firstRowFirstColumn="0" w:firstRowLastColumn="0" w:lastRowFirstColumn="0" w:lastRowLastColumn="0"/>
-            <w:tcW w:w="1570" w:type="dxa"/>
-            <w:tcBorders>
-              <w:top w:val="single" w:sz="4" w:space="0" w:color="0098CD"/>
-              <w:bottom w:val="single" w:sz="4" w:space="0" w:color="0098CD"/>
-              <w:right w:val="single" w:sz="4" w:space="0" w:color="0098CD"/>
-            </w:tcBorders>
-            <w:shd w:val="clear" w:color="auto" w:fill="E6F4F9"/>
-            <w:vAlign w:val="center"/>
-          </w:tcPr>
-          <w:p>
-            <w:pPr>
-              <w:jc w:val="left"/>
-              <w:rPr>
-                <w:rFonts w:cs="UnitOT-Medi"/>
-                <w:b w:val="0"/>
-                <w:sz w:val="20"/>
-                <w:szCs w:val="20"/>
-              </w:rPr>
-            </w:pPr>
-            <w:r>
-              <w:rPr>
-                <w:rFonts w:cs="UnitOT-Medi"/>
-                <w:b w:val="0"/>
-                <w:bCs w:val="0"/>
-                <w:sz w:val="20"/>
-                <w:szCs w:val="20"/>
-              </w:rPr>
-              <w:t>Criterio 2</w:t>
-            </w:r>
-          </w:p>
-        </w:tc>
-        <w:tc>
-          <w:tcPr>
-            <w:tcW w:w="3905" w:type="dxa"/>
-            <w:tcBorders>
-              <w:top w:val="single" w:sz="4" w:space="0" w:color="0098CD"/>
-              <w:left w:val="single" w:sz="4" w:space="0" w:color="0098CD"/>
-              <w:bottom w:val="single" w:sz="4" w:space="0" w:color="0098CD"/>
-              <w:right w:val="single" w:sz="4" w:space="0" w:color="0098CD"/>
-            </w:tcBorders>
-            <w:shd w:val="clear" w:color="auto" w:fill="auto"/>
-            <w:vAlign w:val="center"/>
-          </w:tcPr>
-          <w:p>
-            <w:pPr>
-              <w:spacing w:line="240" w:lineRule="auto"/>
-              <w:jc w:val="center"/>
-              <w:cnfStyle w:val="000000000000" w:firstRow="0" w:lastRow="0" w:firstColumn="0" w:lastColumn="0" w:oddVBand="0" w:evenVBand="0" w:oddHBand="0" w:evenHBand="0" w:firstRowFirstColumn="0" w:firstRowLastColumn="0" w:lastRowFirstColumn="0" w:lastRowLastColumn="0"/>
-              <w:rPr>
-                <w:rFonts w:cs="UnitOT-Light"/>
-                <w:sz w:val="20"/>
-                <w:szCs w:val="20"/>
-              </w:rPr>
-            </w:pPr>
-            <w:r>
-              <w:rPr>
-                <w:rFonts w:cs="UnitOT-Light"/>
-                <w:sz w:val="20"/>
-                <w:szCs w:val="20"/>
-              </w:rPr>
-              <w:t>Planteamiento de la hipótesis y experimentos que puedan refutarla</w:t>
-            </w:r>
-            <w:r>
-              <w:rPr>
-                <w:rFonts w:cs="UnitOT-Light"/>
-                <w:sz w:val="20"/>
-                <w:szCs w:val="20"/>
-              </w:rPr>
-              <w:t>.</w:t>
-            </w:r>
-          </w:p>
-        </w:tc>
-        <w:tc>
-          <w:tcPr>
-            <w:tcW w:w="1980" w:type="dxa"/>
-            <w:tcBorders>
-              <w:top w:val="single" w:sz="4" w:space="0" w:color="0098CD"/>
-              <w:left w:val="single" w:sz="4" w:space="0" w:color="0098CD"/>
-              <w:bottom w:val="single" w:sz="4" w:space="0" w:color="0098CD"/>
-              <w:right w:val="single" w:sz="4" w:space="0" w:color="0098CD"/>
-            </w:tcBorders>
-            <w:shd w:val="clear" w:color="auto" w:fill="auto"/>
-            <w:vAlign w:val="center"/>
-          </w:tcPr>
-          <w:p>
-            <w:pPr>
-              <w:spacing w:line="240" w:lineRule="auto"/>
-              <w:jc w:val="center"/>
-              <w:cnfStyle w:val="000000000000" w:firstRow="0" w:lastRow="0" w:firstColumn="0" w:lastColumn="0" w:oddVBand="0" w:evenVBand="0" w:oddHBand="0" w:evenHBand="0" w:firstRowFirstColumn="0" w:firstRowLastColumn="0" w:lastRowFirstColumn="0" w:lastRowLastColumn="0"/>
-              <w:rPr>
-                <w:rFonts w:cs="UnitOT-Light"/>
-                <w:sz w:val="20"/>
-                <w:szCs w:val="20"/>
-              </w:rPr>
-            </w:pPr>
-            <w:r>
-              <w:rPr>
-                <w:rFonts w:cs="UnitOT-Light"/>
-                <w:sz w:val="20"/>
-                <w:szCs w:val="20"/>
-              </w:rPr>
-              <w:t>2</w:t>
-            </w:r>
-          </w:p>
-        </w:tc>
-        <w:tc>
-          <w:tcPr>
-            <w:tcW w:w="755" w:type="dxa"/>
-            <w:tcBorders>
-              <w:top w:val="single" w:sz="4" w:space="0" w:color="0098CD"/>
-              <w:left w:val="single" w:sz="4" w:space="0" w:color="0098CD"/>
-              <w:bottom w:val="single" w:sz="4" w:space="0" w:color="0098CD"/>
-            </w:tcBorders>
-            <w:shd w:val="clear" w:color="auto" w:fill="auto"/>
-            <w:vAlign w:val="center"/>
-          </w:tcPr>
-          <w:p>
-            <w:pPr>
-              <w:spacing w:line="240" w:lineRule="auto"/>
-              <w:jc w:val="center"/>
-              <w:cnfStyle w:val="000000000000" w:firstRow="0" w:lastRow="0" w:firstColumn="0" w:lastColumn="0" w:oddVBand="0" w:evenVBand="0" w:oddHBand="0" w:evenHBand="0" w:firstRowFirstColumn="0" w:firstRowLastColumn="0" w:lastRowFirstColumn="0" w:lastRowLastColumn="0"/>
-              <w:rPr>
-                <w:rFonts w:cs="UnitOT-Light"/>
-                <w:sz w:val="20"/>
-                <w:szCs w:val="20"/>
-              </w:rPr>
-            </w:pPr>
-            <w:r>
-              <w:rPr>
-                <w:rFonts w:cs="UnitOT-Light"/>
-                <w:sz w:val="20"/>
-                <w:szCs w:val="20"/>
-              </w:rPr>
-              <w:t>20</w:t>
-            </w:r>
-            <w:r>
-              <w:rPr>
-                <w:rFonts w:cs="UnitOT-Light"/>
-                <w:sz w:val="20"/>
-                <w:szCs w:val="20"/>
-              </w:rPr>
-              <w:t>%</w:t>
-            </w:r>
-          </w:p>
-        </w:tc>
-      </w:tr>
-      <w:tr>
-        <w:trPr>
-          <w:cnfStyle w:val="000000100000" w:firstRow="0" w:lastRow="0" w:firstColumn="0" w:lastColumn="0" w:oddVBand="0" w:evenVBand="0" w:oddHBand="1" w:evenHBand="0" w:firstRowFirstColumn="0" w:firstRowLastColumn="0" w:lastRowFirstColumn="0" w:lastRowLastColumn="0"/>
-        </w:trPr>
-        <w:tc>
-          <w:tcPr>
-            <w:cnfStyle w:val="001000000000" w:firstRow="0" w:lastRow="0" w:firstColumn="1" w:lastColumn="0" w:oddVBand="0" w:evenVBand="0" w:oddHBand="0" w:evenHBand="0" w:firstRowFirstColumn="0" w:firstRowLastColumn="0" w:lastRowFirstColumn="0" w:lastRowLastColumn="0"/>
-            <w:tcW w:w="1570" w:type="dxa"/>
-            <w:tcBorders>
-              <w:top w:val="single" w:sz="4" w:space="0" w:color="0098CD"/>
-              <w:bottom w:val="single" w:sz="4" w:space="0" w:color="0098CD"/>
-              <w:right w:val="single" w:sz="4" w:space="0" w:color="0098CD"/>
-            </w:tcBorders>
-            <w:shd w:val="clear" w:color="auto" w:fill="E6F4F9"/>
-            <w:vAlign w:val="center"/>
-          </w:tcPr>
-          <w:p>
-            <w:pPr>
-              <w:jc w:val="left"/>
-              <w:rPr>
-                <w:rFonts w:cs="UnitOT-Medi"/>
-                <w:b w:val="0"/>
-                <w:sz w:val="20"/>
-                <w:szCs w:val="20"/>
-              </w:rPr>
-            </w:pPr>
-            <w:r>
-              <w:rPr>
-                <w:rFonts w:cs="UnitOT-Medi"/>
-                <w:b w:val="0"/>
-                <w:bCs w:val="0"/>
-                <w:sz w:val="20"/>
-                <w:szCs w:val="20"/>
-              </w:rPr>
-              <w:t>Criterio 3</w:t>
-            </w:r>
-          </w:p>
-        </w:tc>
-        <w:tc>
-          <w:tcPr>
-            <w:tcW w:w="3905" w:type="dxa"/>
-            <w:tcBorders>
-              <w:top w:val="single" w:sz="4" w:space="0" w:color="0098CD"/>
-              <w:left w:val="single" w:sz="4" w:space="0" w:color="0098CD"/>
-              <w:bottom w:val="single" w:sz="4" w:space="0" w:color="0098CD"/>
-              <w:right w:val="single" w:sz="4" w:space="0" w:color="0098CD"/>
-            </w:tcBorders>
-            <w:shd w:val="clear" w:color="auto" w:fill="auto"/>
-            <w:vAlign w:val="center"/>
-          </w:tcPr>
-          <w:p>
-            <w:pPr>
-              <w:spacing w:line="240" w:lineRule="auto"/>
-              <w:jc w:val="center"/>
-              <w:cnfStyle w:val="000000100000" w:firstRow="0" w:lastRow="0" w:firstColumn="0" w:lastColumn="0" w:oddVBand="0" w:evenVBand="0" w:oddHBand="1" w:evenHBand="0" w:firstRowFirstColumn="0" w:firstRowLastColumn="0" w:lastRowFirstColumn="0" w:lastRowLastColumn="0"/>
-              <w:rPr>
-                <w:rFonts w:cs="UnitOT-Light"/>
-                <w:sz w:val="20"/>
-                <w:szCs w:val="20"/>
-              </w:rPr>
-            </w:pPr>
-            <w:r>
-              <w:rPr>
-                <w:rFonts w:cs="UnitOT-Light"/>
-                <w:sz w:val="20"/>
-                <w:szCs w:val="20"/>
-              </w:rPr>
-              <w:t>Formalidad y rigor del experimento planteado, equilibro en la población seleccionada,</w:t>
-            </w:r>
-            <w:r>
-              <w:rPr>
-                <w:rFonts w:cs="UnitOT-Light"/>
-                <w:sz w:val="20"/>
-                <w:szCs w:val="20"/>
-              </w:rPr>
-              <w:t xml:space="preserve"> calidad del muestreo,</w:t>
-            </w:r>
-            <w:r>
-              <w:rPr>
-                <w:rFonts w:cs="UnitOT-Light"/>
-                <w:sz w:val="20"/>
-                <w:szCs w:val="20"/>
-              </w:rPr>
-              <w:t xml:space="preserve"> evita</w:t>
-            </w:r>
-            <w:r>
-              <w:rPr>
-                <w:rFonts w:cs="UnitOT-Light"/>
-                <w:sz w:val="20"/>
-                <w:szCs w:val="20"/>
-              </w:rPr>
-              <w:t>ción de</w:t>
-            </w:r>
-            <w:r>
-              <w:rPr>
-                <w:rFonts w:cs="UnitOT-Light"/>
-                <w:sz w:val="20"/>
-                <w:szCs w:val="20"/>
-              </w:rPr>
-              <w:t xml:space="preserve"> sesgos, ¿las pruebas son suficientes para validar o no la hipótesis?, etc.</w:t>
-            </w:r>
-          </w:p>
-        </w:tc>
-        <w:tc>
-          <w:tcPr>
-            <w:tcW w:w="1980" w:type="dxa"/>
-            <w:tcBorders>
-              <w:top w:val="single" w:sz="4" w:space="0" w:color="0098CD"/>
-              <w:left w:val="single" w:sz="4" w:space="0" w:color="0098CD"/>
-              <w:bottom w:val="single" w:sz="4" w:space="0" w:color="0098CD"/>
-              <w:right w:val="single" w:sz="4" w:space="0" w:color="0098CD"/>
-            </w:tcBorders>
-            <w:shd w:val="clear" w:color="auto" w:fill="auto"/>
-            <w:vAlign w:val="center"/>
-          </w:tcPr>
-          <w:p>
-            <w:pPr>
-              <w:spacing w:line="240" w:lineRule="auto"/>
-              <w:jc w:val="center"/>
-              <w:cnfStyle w:val="000000100000" w:firstRow="0" w:lastRow="0" w:firstColumn="0" w:lastColumn="0" w:oddVBand="0" w:evenVBand="0" w:oddHBand="1" w:evenHBand="0" w:firstRowFirstColumn="0" w:firstRowLastColumn="0" w:lastRowFirstColumn="0" w:lastRowLastColumn="0"/>
-              <w:rPr>
-                <w:rFonts w:cs="UnitOT-Light"/>
-                <w:sz w:val="20"/>
-                <w:szCs w:val="20"/>
-              </w:rPr>
-            </w:pPr>
-            <w:r>
-              <w:rPr>
-                <w:rFonts w:cs="UnitOT-Light"/>
-                <w:sz w:val="20"/>
-                <w:szCs w:val="20"/>
-              </w:rPr>
-              <w:t>4</w:t>
-            </w:r>
-          </w:p>
-        </w:tc>
-        <w:tc>
-          <w:tcPr>
-            <w:tcW w:w="755" w:type="dxa"/>
-            <w:tcBorders>
-              <w:top w:val="single" w:sz="4" w:space="0" w:color="0098CD"/>
-              <w:left w:val="single" w:sz="4" w:space="0" w:color="0098CD"/>
-              <w:bottom w:val="single" w:sz="4" w:space="0" w:color="0098CD"/>
-            </w:tcBorders>
-            <w:shd w:val="clear" w:color="auto" w:fill="auto"/>
-            <w:vAlign w:val="center"/>
-          </w:tcPr>
-          <w:p>
-            <w:pPr>
-              <w:spacing w:line="240" w:lineRule="auto"/>
-              <w:jc w:val="center"/>
-              <w:cnfStyle w:val="000000100000" w:firstRow="0" w:lastRow="0" w:firstColumn="0" w:lastColumn="0" w:oddVBand="0" w:evenVBand="0" w:oddHBand="1" w:evenHBand="0" w:firstRowFirstColumn="0" w:firstRowLastColumn="0" w:lastRowFirstColumn="0" w:lastRowLastColumn="0"/>
-              <w:rPr>
-                <w:rFonts w:cs="UnitOT-Light"/>
-                <w:sz w:val="20"/>
-                <w:szCs w:val="20"/>
-              </w:rPr>
-            </w:pPr>
-            <w:r>
-              <w:rPr>
-                <w:rFonts w:cs="UnitOT-Light"/>
-                <w:sz w:val="20"/>
-                <w:szCs w:val="20"/>
-              </w:rPr>
-              <w:t>40</w:t>
-            </w:r>
-            <w:r>
-              <w:rPr>
-                <w:rFonts w:cs="UnitOT-Light"/>
-                <w:sz w:val="20"/>
-                <w:szCs w:val="20"/>
-              </w:rPr>
-              <w:t>%</w:t>
-            </w:r>
-          </w:p>
-        </w:tc>
-      </w:tr>
-      <w:tr>
-        <w:trPr>
-          <w:trHeight w:val="756"/>
-        </w:trPr>
-        <w:tc>
-          <w:tcPr>
-            <w:cnfStyle w:val="001000000000" w:firstRow="0" w:lastRow="0" w:firstColumn="1" w:lastColumn="0" w:oddVBand="0" w:evenVBand="0" w:oddHBand="0" w:evenHBand="0" w:firstRowFirstColumn="0" w:firstRowLastColumn="0" w:lastRowFirstColumn="0" w:lastRowLastColumn="0"/>
-            <w:tcW w:w="1570" w:type="dxa"/>
-            <w:tcBorders>
-              <w:top w:val="single" w:sz="4" w:space="0" w:color="0098CD"/>
-              <w:bottom w:val="single" w:sz="4" w:space="0" w:color="0098CD"/>
-              <w:right w:val="single" w:sz="4" w:space="0" w:color="0098CD"/>
-            </w:tcBorders>
-            <w:shd w:val="clear" w:color="auto" w:fill="E6F4F9"/>
-            <w:vAlign w:val="center"/>
-          </w:tcPr>
-          <w:p>
-            <w:pPr>
-              <w:jc w:val="left"/>
-              <w:rPr>
-                <w:rFonts w:cs="UnitOT-Medi"/>
-                <w:b w:val="0"/>
-                <w:sz w:val="20"/>
-                <w:szCs w:val="20"/>
-              </w:rPr>
-            </w:pPr>
-            <w:r>
-              <w:rPr>
-                <w:rFonts w:cs="UnitOT-Medi"/>
-                <w:b w:val="0"/>
-                <w:bCs w:val="0"/>
-                <w:sz w:val="20"/>
-                <w:szCs w:val="20"/>
-              </w:rPr>
-              <w:t>Criterio 4</w:t>
-            </w:r>
-          </w:p>
-        </w:tc>
-        <w:tc>
-          <w:tcPr>
-            <w:tcW w:w="3905" w:type="dxa"/>
-            <w:tcBorders>
-              <w:top w:val="single" w:sz="4" w:space="0" w:color="0098CD"/>
-              <w:left w:val="single" w:sz="4" w:space="0" w:color="0098CD"/>
-              <w:bottom w:val="single" w:sz="4" w:space="0" w:color="0098CD"/>
-              <w:right w:val="single" w:sz="4" w:space="0" w:color="0098CD"/>
-            </w:tcBorders>
-            <w:shd w:val="clear" w:color="auto" w:fill="auto"/>
-            <w:vAlign w:val="center"/>
-          </w:tcPr>
-          <w:p>
-            <w:pPr>
-              <w:spacing w:line="240" w:lineRule="auto"/>
-              <w:jc w:val="center"/>
-              <w:cnfStyle w:val="000000000000" w:firstRow="0" w:lastRow="0" w:firstColumn="0" w:lastColumn="0" w:oddVBand="0" w:evenVBand="0" w:oddHBand="0" w:evenHBand="0" w:firstRowFirstColumn="0" w:firstRowLastColumn="0" w:lastRowFirstColumn="0" w:lastRowLastColumn="0"/>
-              <w:rPr>
-                <w:rFonts w:cs="UnitOT-Light"/>
-                <w:sz w:val="20"/>
-                <w:szCs w:val="20"/>
-              </w:rPr>
-            </w:pPr>
-            <w:r>
-              <w:rPr>
-                <w:rFonts w:cs="UnitOT-Light"/>
-                <w:sz w:val="20"/>
-                <w:szCs w:val="20"/>
-              </w:rPr>
-              <w:t>Redacción y presentación del trabajo</w:t>
-            </w:r>
-            <w:r>
-              <w:rPr>
-                <w:rFonts w:cs="UnitOT-Light"/>
-                <w:sz w:val="20"/>
-                <w:szCs w:val="20"/>
-              </w:rPr>
-              <w:t>.</w:t>
-            </w:r>
-          </w:p>
-        </w:tc>
-        <w:tc>
-          <w:tcPr>
-            <w:tcW w:w="1980" w:type="dxa"/>
-            <w:tcBorders>
-              <w:top w:val="single" w:sz="4" w:space="0" w:color="0098CD"/>
-              <w:left w:val="single" w:sz="4" w:space="0" w:color="0098CD"/>
-              <w:bottom w:val="single" w:sz="4" w:space="0" w:color="0098CD"/>
-              <w:right w:val="single" w:sz="4" w:space="0" w:color="0098CD"/>
-            </w:tcBorders>
-            <w:shd w:val="clear" w:color="auto" w:fill="auto"/>
-            <w:vAlign w:val="center"/>
-          </w:tcPr>
-          <w:p>
-            <w:pPr>
-              <w:spacing w:line="240" w:lineRule="auto"/>
-              <w:jc w:val="center"/>
-              <w:cnfStyle w:val="000000000000" w:firstRow="0" w:lastRow="0" w:firstColumn="0" w:lastColumn="0" w:oddVBand="0" w:evenVBand="0" w:oddHBand="0" w:evenHBand="0" w:firstRowFirstColumn="0" w:firstRowLastColumn="0" w:lastRowFirstColumn="0" w:lastRowLastColumn="0"/>
-              <w:rPr>
-                <w:rFonts w:cs="UnitOT-Light"/>
-                <w:sz w:val="20"/>
-                <w:szCs w:val="20"/>
-              </w:rPr>
-            </w:pPr>
-            <w:r>
-              <w:rPr>
-                <w:rFonts w:cs="UnitOT-Light"/>
-                <w:sz w:val="20"/>
-                <w:szCs w:val="20"/>
-              </w:rPr>
-              <w:t>2</w:t>
-            </w:r>
-          </w:p>
-        </w:tc>
-        <w:tc>
-          <w:tcPr>
-            <w:tcW w:w="755" w:type="dxa"/>
-            <w:tcBorders>
-              <w:top w:val="single" w:sz="4" w:space="0" w:color="0098CD"/>
-              <w:left w:val="single" w:sz="4" w:space="0" w:color="0098CD"/>
-              <w:bottom w:val="single" w:sz="4" w:space="0" w:color="0098CD"/>
-            </w:tcBorders>
-            <w:shd w:val="clear" w:color="auto" w:fill="auto"/>
-            <w:vAlign w:val="center"/>
-          </w:tcPr>
-          <w:p>
-            <w:pPr>
-              <w:spacing w:line="240" w:lineRule="auto"/>
-              <w:jc w:val="center"/>
-              <w:cnfStyle w:val="000000000000" w:firstRow="0" w:lastRow="0" w:firstColumn="0" w:lastColumn="0" w:oddVBand="0" w:evenVBand="0" w:oddHBand="0" w:evenHBand="0" w:firstRowFirstColumn="0" w:firstRowLastColumn="0" w:lastRowFirstColumn="0" w:lastRowLastColumn="0"/>
-              <w:rPr>
-                <w:rFonts w:cs="UnitOT-Light"/>
-                <w:sz w:val="20"/>
-                <w:szCs w:val="20"/>
-              </w:rPr>
-            </w:pPr>
-            <w:r>
-              <w:rPr>
-                <w:rFonts w:cs="UnitOT-Light"/>
-                <w:sz w:val="20"/>
-                <w:szCs w:val="20"/>
-              </w:rPr>
-              <w:t>20</w:t>
-            </w:r>
-            <w:r>
-              <w:rPr>
-                <w:rFonts w:cs="UnitOT-Light"/>
-                <w:sz w:val="20"/>
-                <w:szCs w:val="20"/>
-              </w:rPr>
-              <w:t>%</w:t>
-            </w:r>
-          </w:p>
-        </w:tc>
-      </w:tr>
-      <w:tr>
-        <w:trPr>
-          <w:cnfStyle w:val="000000100000" w:firstRow="0" w:lastRow="0" w:firstColumn="0" w:lastColumn="0" w:oddVBand="0" w:evenVBand="0" w:oddHBand="1" w:evenHBand="0" w:firstRowFirstColumn="0" w:firstRowLastColumn="0" w:lastRowFirstColumn="0" w:lastRowLastColumn="0"/>
-        </w:trPr>
-        <w:tc>
-          <w:tcPr>
-            <w:cnfStyle w:val="001000000000" w:firstRow="0" w:lastRow="0" w:firstColumn="1" w:lastColumn="0" w:oddVBand="0" w:evenVBand="0" w:oddHBand="0" w:evenHBand="0" w:firstRowFirstColumn="0" w:firstRowLastColumn="0" w:lastRowFirstColumn="0" w:lastRowLastColumn="0"/>
-            <w:tcW w:w="1570" w:type="dxa"/>
-            <w:tcBorders>
-              <w:top w:val="single" w:sz="4" w:space="0" w:color="0098CD"/>
-            </w:tcBorders>
-            <w:shd w:val="clear" w:color="auto" w:fill="auto"/>
-          </w:tcPr>
-          <w:p>
-            <w:pPr>
-              <w:spacing w:line="288" w:lineRule="auto"/>
-              <w:jc w:val="center"/>
-              <w:rPr>
-                <w:b w:val="0"/>
-                <w:bCs w:val="0"/>
-                <w:color w:val="000000"/>
-                <w:sz w:val="22"/>
-                <w:szCs w:val="18"/>
-                <w:lang w:eastAsia="en-GB"/>
-              </w:rPr>
-            </w:pPr>
-          </w:p>
-        </w:tc>
-        <w:tc>
-          <w:tcPr>
-            <w:tcW w:w="3905" w:type="dxa"/>
-            <w:tcBorders>
-              <w:top w:val="single" w:sz="4" w:space="0" w:color="0098CD"/>
-            </w:tcBorders>
-            <w:shd w:val="clear" w:color="auto" w:fill="auto"/>
-          </w:tcPr>
-          <w:p>
-            <w:pPr>
-              <w:jc w:val="center"/>
-              <w:cnfStyle w:val="000000100000" w:firstRow="0" w:lastRow="0" w:firstColumn="0" w:lastColumn="0" w:oddVBand="0" w:evenVBand="0" w:oddHBand="1" w:evenHBand="0" w:firstRowFirstColumn="0" w:firstRowLastColumn="0" w:lastRowFirstColumn="0" w:lastRowLastColumn="0"/>
-              <w:rPr>
-                <w:rFonts w:cs="UnitOT-Light"/>
-                <w:b/>
-                <w:sz w:val="20"/>
-                <w:szCs w:val="20"/>
-              </w:rPr>
-            </w:pPr>
-          </w:p>
-        </w:tc>
-        <w:tc>
-          <w:tcPr>
-            <w:tcW w:w="1980" w:type="dxa"/>
-            <w:tcBorders>
-              <w:top w:val="single" w:sz="4" w:space="0" w:color="0098CD"/>
-              <w:right w:val="single" w:sz="4" w:space="0" w:color="0098CD"/>
-            </w:tcBorders>
-            <w:shd w:val="clear" w:color="auto" w:fill="E6F4F9"/>
-          </w:tcPr>
-          <w:p>
-            <w:pPr>
-              <w:jc w:val="center"/>
-              <w:cnfStyle w:val="000000100000" w:firstRow="0" w:lastRow="0" w:firstColumn="0" w:lastColumn="0" w:oddVBand="0" w:evenVBand="0" w:oddHBand="1" w:evenHBand="0" w:firstRowFirstColumn="0" w:firstRowLastColumn="0" w:lastRowFirstColumn="0" w:lastRowLastColumn="0"/>
-              <w:rPr>
-                <w:rFonts w:cs="UnitOT-Light"/>
-                <w:b/>
-                <w:sz w:val="20"/>
-                <w:szCs w:val="20"/>
-              </w:rPr>
-            </w:pPr>
-            <w:r>
-              <w:rPr>
-                <w:rFonts w:cs="UnitOT-Light"/>
-                <w:b/>
-                <w:sz w:val="20"/>
-                <w:szCs w:val="20"/>
-              </w:rPr>
-              <w:t>10</w:t>
-            </w:r>
-          </w:p>
-        </w:tc>
-        <w:tc>
-          <w:tcPr>
-            <w:tcW w:w="755" w:type="dxa"/>
-            <w:tcBorders>
-              <w:top w:val="single" w:sz="4" w:space="0" w:color="0098CD"/>
-              <w:left w:val="single" w:sz="4" w:space="0" w:color="0098CD"/>
-            </w:tcBorders>
-            <w:shd w:val="clear" w:color="auto" w:fill="E6F4F9"/>
-          </w:tcPr>
-          <w:p>
-            <w:pPr>
-              <w:jc w:val="center"/>
-              <w:cnfStyle w:val="000000100000" w:firstRow="0" w:lastRow="0" w:firstColumn="0" w:lastColumn="0" w:oddVBand="0" w:evenVBand="0" w:oddHBand="1" w:evenHBand="0" w:firstRowFirstColumn="0" w:firstRowLastColumn="0" w:lastRowFirstColumn="0" w:lastRowLastColumn="0"/>
-              <w:rPr>
-                <w:rFonts w:cs="UnitOT-Light"/>
-                <w:b/>
-                <w:sz w:val="20"/>
-                <w:szCs w:val="20"/>
-              </w:rPr>
-            </w:pPr>
-            <w:r>
-              <w:rPr>
-                <w:rFonts w:cs="UnitOT-Light"/>
-                <w:b/>
-                <w:sz w:val="20"/>
-                <w:szCs w:val="20"/>
-              </w:rPr>
-              <w:t>100 %</w:t>
-            </w:r>
-          </w:p>
-        </w:tc>
-      </w:tr>
-    </w:tbl>
+    <w:p>
+      <w:r>
+        <w:t xml:space="preserve">Con el auge de los algoritmos de Inteligencia Artificial y los algoritmos de visión por computadora, </w:t>
+      </w:r>
+      <w:r>
+        <w:t xml:space="preserve">ya </w:t>
+      </w:r>
+      <w:r>
+        <w:t xml:space="preserve">existen </w:t>
+      </w:r>
+      <w:r>
+        <w:t>otros estudios similares al presentado, tales como:</w:t>
+      </w:r>
+    </w:p>
     <w:p>
       <w:pPr>
         <w:pStyle w:val="ListParagraph"/>
-        <w:ind w:left="360"/>
-      </w:pPr>
-    </w:p>
-    <w:p>
-      <w:r>
+        <w:numPr>
+          <w:ilvl w:val="0"/>
+          <w:numId w:val="10"/>
+        </w:numPr>
+      </w:pPr>
+      <w:r>
+        <w:t xml:space="preserve">Deep Facial Expression Recognition: A Survey </w:t>
+      </w:r>
+      <w:sdt>
+        <w:sdtPr>
+          <w:id w:val="-456642962"/>
+          <w:citation/>
+        </w:sdtPr>
+        <w:sdtContent>
+          <w:r>
+            <w:fldChar w:fldCharType="begin"/>
+          </w:r>
+          <w:r>
+            <w:rPr>
+              <w:lang w:val="en-US"/>
+            </w:rPr>
+            <w:instrText xml:space="preserve"> CITATION Sha20 \l 1033 </w:instrText>
+          </w:r>
+          <w:r>
+            <w:fldChar w:fldCharType="separate"/>
+          </w:r>
+          <w:r>
+            <w:rPr>
+              <w:noProof/>
+              <w:lang w:val="en-US"/>
+            </w:rPr>
+            <w:t>[2]</w:t>
+          </w:r>
+          <w:r>
+            <w:fldChar w:fldCharType="end"/>
+          </w:r>
+        </w:sdtContent>
+      </w:sdt>
+    </w:p>
+    <w:p>
+      <w:pPr>
+        <w:pStyle w:val="ListParagraph"/>
+        <w:numPr>
+          <w:ilvl w:val="0"/>
+          <w:numId w:val="10"/>
+        </w:numPr>
+      </w:pPr>
+      <w:proofErr w:type="spellStart"/>
+      <w:r>
+        <w:t>The</w:t>
+      </w:r>
+      <w:proofErr w:type="spellEnd"/>
+      <w:r>
+        <w:t xml:space="preserve"> </w:t>
+      </w:r>
+      <w:proofErr w:type="spellStart"/>
+      <w:r>
+        <w:t>first</w:t>
+      </w:r>
+      <w:proofErr w:type="spellEnd"/>
+      <w:r>
+        <w:t xml:space="preserve"> facial </w:t>
+      </w:r>
+      <w:proofErr w:type="spellStart"/>
+      <w:r>
+        <w:t>expression</w:t>
+      </w:r>
+      <w:proofErr w:type="spellEnd"/>
+      <w:r>
+        <w:t xml:space="preserve"> </w:t>
+      </w:r>
+      <w:proofErr w:type="spellStart"/>
+      <w:r>
+        <w:t>recognition</w:t>
+      </w:r>
+      <w:proofErr w:type="spellEnd"/>
+      <w:r>
+        <w:t xml:space="preserve"> and </w:t>
+      </w:r>
+      <w:proofErr w:type="spellStart"/>
+      <w:r>
+        <w:t>analysis</w:t>
+      </w:r>
+      <w:proofErr w:type="spellEnd"/>
+      <w:r>
+        <w:t xml:space="preserve"> </w:t>
+      </w:r>
+      <w:proofErr w:type="spellStart"/>
+      <w:r>
+        <w:t>challenge</w:t>
+      </w:r>
+      <w:proofErr w:type="spellEnd"/>
+      <w:r>
+        <w:t xml:space="preserve">. </w:t>
+      </w:r>
+      <w:sdt>
+        <w:sdtPr>
+          <w:id w:val="-79760967"/>
+          <w:citation/>
+        </w:sdtPr>
+        <w:sdtContent>
+          <w:r>
+            <w:fldChar w:fldCharType="begin"/>
+          </w:r>
+          <w:r>
+            <w:rPr>
+              <w:lang w:val="en-US"/>
+            </w:rPr>
+            <w:instrText xml:space="preserve"> CITATION Val11 \l 1033 </w:instrText>
+          </w:r>
+          <w:r>
+            <w:fldChar w:fldCharType="separate"/>
+          </w:r>
+          <w:r>
+            <w:rPr>
+              <w:noProof/>
+              <w:lang w:val="en-US"/>
+            </w:rPr>
+            <w:t>[3]</w:t>
+          </w:r>
+          <w:r>
+            <w:fldChar w:fldCharType="end"/>
+          </w:r>
+        </w:sdtContent>
+      </w:sdt>
+    </w:p>
+    <w:p>
+      <w:pPr>
+        <w:pStyle w:val="ListParagraph"/>
+        <w:numPr>
+          <w:ilvl w:val="0"/>
+          <w:numId w:val="10"/>
+        </w:numPr>
+      </w:pPr>
+      <w:r>
+        <w:t xml:space="preserve">Facial </w:t>
+      </w:r>
+      <w:proofErr w:type="spellStart"/>
+      <w:r>
+        <w:t>expression</w:t>
+      </w:r>
+      <w:proofErr w:type="spellEnd"/>
+      <w:r>
+        <w:t xml:space="preserve"> </w:t>
+      </w:r>
+      <w:proofErr w:type="spellStart"/>
+      <w:r>
+        <w:t>recognition</w:t>
+      </w:r>
+      <w:proofErr w:type="spellEnd"/>
+      <w:r>
+        <w:t xml:space="preserve"> </w:t>
+      </w:r>
+      <w:proofErr w:type="spellStart"/>
+      <w:r>
+        <w:t>from</w:t>
+      </w:r>
+      <w:proofErr w:type="spellEnd"/>
+      <w:r>
+        <w:t xml:space="preserve"> video </w:t>
+      </w:r>
+      <w:proofErr w:type="spellStart"/>
+      <w:r>
+        <w:t>sequences</w:t>
+      </w:r>
+      <w:proofErr w:type="spellEnd"/>
+      <w:r>
+        <w:t xml:space="preserve">: temporal and </w:t>
+      </w:r>
+      <w:proofErr w:type="spellStart"/>
+      <w:r>
+        <w:t>static</w:t>
+      </w:r>
+      <w:proofErr w:type="spellEnd"/>
+      <w:r>
+        <w:t xml:space="preserve"> </w:t>
+      </w:r>
+      <w:proofErr w:type="spellStart"/>
+      <w:r>
+        <w:t>modeling</w:t>
+      </w:r>
+      <w:proofErr w:type="spellEnd"/>
+      <w:r>
+        <w:t xml:space="preserve">. </w:t>
+      </w:r>
+      <w:sdt>
+        <w:sdtPr>
+          <w:id w:val="189423218"/>
+          <w:citation/>
+        </w:sdtPr>
+        <w:sdtContent>
+          <w:r>
+            <w:fldChar w:fldCharType="begin"/>
+          </w:r>
+          <w:r>
+            <w:rPr>
+              <w:lang w:val="en-US"/>
+            </w:rPr>
+            <w:instrText xml:space="preserve"> CITATION Coh03 \l 1033 </w:instrText>
+          </w:r>
+          <w:r>
+            <w:fldChar w:fldCharType="separate"/>
+          </w:r>
+          <w:r>
+            <w:rPr>
+              <w:noProof/>
+              <w:lang w:val="en-US"/>
+            </w:rPr>
+            <w:t>[4]</w:t>
+          </w:r>
+          <w:r>
+            <w:fldChar w:fldCharType="end"/>
+          </w:r>
+        </w:sdtContent>
+      </w:sdt>
+    </w:p>
+    <w:p/>
+    <w:p>
+      <w:r>
+        <w:t xml:space="preserve">Estos estudios son similares al aquí presentado, la gran diferencia es que estos no obtienen resultados durante un </w:t>
+      </w:r>
+      <w:proofErr w:type="gramStart"/>
+      <w:r>
+        <w:t>lapso de tiempo</w:t>
+      </w:r>
+      <w:proofErr w:type="gramEnd"/>
+      <w:r>
+        <w:t>, ni tampoco un resultado final sobre el impacto de lo que esta viviendo o viendo la persona.</w:t>
+      </w:r>
+    </w:p>
+    <w:p/>
+    <w:p/>
+    <w:p/>
+    <w:sdt>
+      <w:sdtPr>
+        <w:id w:val="192505374"/>
+        <w:docPartObj>
+          <w:docPartGallery w:val="Bibliographies"/>
+          <w:docPartUnique/>
+        </w:docPartObj>
+      </w:sdtPr>
+      <w:sdtEndPr>
         <w:rPr>
-          <w:b/>
+          <w:rFonts w:ascii="Calibri" w:eastAsia="Times New Roman" w:hAnsi="Calibri" w:cs="Times New Roman"/>
+          <w:b w:val="0"/>
+          <w:bCs w:val="0"/>
+          <w:color w:val="333333"/>
+          <w:sz w:val="24"/>
+          <w:szCs w:val="24"/>
+          <w:lang w:val="es-ES" w:eastAsia="es-ES" w:bidi="ar-SA"/>
         </w:rPr>
-        <w:t>Extensión</w:t>
-      </w:r>
-      <w:r>
-        <w:t xml:space="preserve"> máxim</w:t>
-      </w:r>
-      <w:r>
-        <w:t>a:</w:t>
-      </w:r>
-      <w:r>
-        <w:t xml:space="preserve"> 5 páginas, fuente Calibri 12 e interlineado 1,5.</w:t>
-      </w:r>
-    </w:p>
+      </w:sdtEndPr>
+      <w:sdtContent>
+        <w:p>
+          <w:pPr>
+            <w:pStyle w:val="Heading1"/>
+          </w:pPr>
+          <w:proofErr w:type="spellStart"/>
+          <w:r>
+            <w:t>Bibliograf</w:t>
+          </w:r>
+          <w:r>
+            <w:t>í</w:t>
+          </w:r>
+          <w:r>
+            <w:t>a</w:t>
+          </w:r>
+          <w:proofErr w:type="spellEnd"/>
+        </w:p>
+        <w:sdt>
+          <w:sdtPr>
+            <w:id w:val="111145805"/>
+            <w:bibliography/>
+          </w:sdtPr>
+          <w:sdtContent>
+            <w:p>
+              <w:pPr>
+                <w:rPr>
+                  <w:rFonts w:asciiTheme="minorHAnsi" w:eastAsiaTheme="minorHAnsi" w:hAnsiTheme="minorHAnsi" w:cstheme="minorBidi"/>
+                  <w:noProof/>
+                  <w:color w:val="auto"/>
+                  <w:sz w:val="22"/>
+                  <w:szCs w:val="22"/>
+                  <w:lang w:eastAsia="en-US"/>
+                </w:rPr>
+              </w:pPr>
+              <w:r>
+                <w:fldChar w:fldCharType="begin"/>
+              </w:r>
+              <w:r>
+                <w:instrText xml:space="preserve"> BIBLIOGRAPHY </w:instrText>
+              </w:r>
+              <w:r>
+                <w:fldChar w:fldCharType="separate"/>
+              </w:r>
+            </w:p>
+            <w:tbl>
+              <w:tblPr>
+                <w:tblW w:w="5000" w:type="pct"/>
+                <w:tblCellSpacing w:w="15" w:type="dxa"/>
+                <w:tblCellMar>
+                  <w:top w:w="15" w:type="dxa"/>
+                  <w:left w:w="15" w:type="dxa"/>
+                  <w:bottom w:w="15" w:type="dxa"/>
+                  <w:right w:w="15" w:type="dxa"/>
+                </w:tblCellMar>
+                <w:tblLook w:val="04A0" w:firstRow="1" w:lastRow="0" w:firstColumn="1" w:lastColumn="0" w:noHBand="0" w:noVBand="1"/>
+              </w:tblPr>
+              <w:tblGrid>
+                <w:gridCol w:w="344"/>
+                <w:gridCol w:w="7876"/>
+              </w:tblGrid>
+              <w:tr>
+                <w:trPr>
+                  <w:divId w:val="308369189"/>
+                  <w:tblCellSpacing w:w="15" w:type="dxa"/>
+                </w:trPr>
+                <w:tc>
+                  <w:tcPr>
+                    <w:tcW w:w="50" w:type="pct"/>
+                    <w:hideMark/>
+                  </w:tcPr>
+                  <w:p>
+                    <w:pPr>
+                      <w:pStyle w:val="Bibliography"/>
+                      <w:rPr>
+                        <w:noProof/>
+                        <w:lang w:val="en-US"/>
+                      </w:rPr>
+                    </w:pPr>
+                    <w:r>
+                      <w:rPr>
+                        <w:noProof/>
+                        <w:lang w:val="en-US"/>
+                      </w:rPr>
+                      <w:t xml:space="preserve">[1] </w:t>
+                    </w:r>
+                  </w:p>
+                </w:tc>
+                <w:tc>
+                  <w:tcPr>
+                    <w:tcW w:w="0" w:type="auto"/>
+                    <w:hideMark/>
+                  </w:tcPr>
+                  <w:p>
+                    <w:pPr>
+                      <w:pStyle w:val="Bibliography"/>
+                      <w:rPr>
+                        <w:noProof/>
+                        <w:lang w:val="en-US"/>
+                      </w:rPr>
+                    </w:pPr>
+                    <w:r>
+                      <w:rPr>
+                        <w:noProof/>
+                        <w:lang w:val="en-US"/>
+                      </w:rPr>
+                      <w:t>M. Mahoor, "AffectNet - Mohammad H. Mahoor, Ph.D.," 17 03 2022. [Online]. Available: http://mohammadmahoor.com/affectnet/.</w:t>
+                    </w:r>
+                  </w:p>
+                </w:tc>
+              </w:tr>
+              <w:tr>
+                <w:trPr>
+                  <w:divId w:val="308369189"/>
+                  <w:tblCellSpacing w:w="15" w:type="dxa"/>
+                </w:trPr>
+                <w:tc>
+                  <w:tcPr>
+                    <w:tcW w:w="50" w:type="pct"/>
+                    <w:hideMark/>
+                  </w:tcPr>
+                  <w:p>
+                    <w:pPr>
+                      <w:pStyle w:val="Bibliography"/>
+                      <w:rPr>
+                        <w:noProof/>
+                        <w:lang w:val="en-US"/>
+                      </w:rPr>
+                    </w:pPr>
+                    <w:r>
+                      <w:rPr>
+                        <w:noProof/>
+                        <w:lang w:val="en-US"/>
+                      </w:rPr>
+                      <w:t xml:space="preserve">[2] </w:t>
+                    </w:r>
+                  </w:p>
+                </w:tc>
+                <w:tc>
+                  <w:tcPr>
+                    <w:tcW w:w="0" w:type="auto"/>
+                    <w:hideMark/>
+                  </w:tcPr>
+                  <w:p>
+                    <w:pPr>
+                      <w:pStyle w:val="Bibliography"/>
+                      <w:rPr>
+                        <w:noProof/>
+                        <w:lang w:val="en-US"/>
+                      </w:rPr>
+                    </w:pPr>
+                    <w:r>
+                      <w:rPr>
+                        <w:noProof/>
+                        <w:lang w:val="en-US"/>
+                      </w:rPr>
+                      <w:t>L. Shan and D. Weihong, "IEEE Xplore," 17 03 2020. [Online]. Available: https://ieeexplore.ieee.org/abstract/document/9039580. [Accessed 18 03 2022].</w:t>
+                    </w:r>
+                  </w:p>
+                </w:tc>
+              </w:tr>
+              <w:tr>
+                <w:trPr>
+                  <w:divId w:val="308369189"/>
+                  <w:tblCellSpacing w:w="15" w:type="dxa"/>
+                </w:trPr>
+                <w:tc>
+                  <w:tcPr>
+                    <w:tcW w:w="50" w:type="pct"/>
+                    <w:hideMark/>
+                  </w:tcPr>
+                  <w:p>
+                    <w:pPr>
+                      <w:pStyle w:val="Bibliography"/>
+                      <w:rPr>
+                        <w:noProof/>
+                        <w:lang w:val="en-US"/>
+                      </w:rPr>
+                    </w:pPr>
+                    <w:r>
+                      <w:rPr>
+                        <w:noProof/>
+                        <w:lang w:val="en-US"/>
+                      </w:rPr>
+                      <w:t xml:space="preserve">[3] </w:t>
+                    </w:r>
+                  </w:p>
+                </w:tc>
+                <w:tc>
+                  <w:tcPr>
+                    <w:tcW w:w="0" w:type="auto"/>
+                    <w:hideMark/>
+                  </w:tcPr>
+                  <w:p>
+                    <w:pPr>
+                      <w:pStyle w:val="Bibliography"/>
+                      <w:rPr>
+                        <w:noProof/>
+                        <w:lang w:val="en-US"/>
+                      </w:rPr>
+                    </w:pPr>
+                    <w:r>
+                      <w:rPr>
+                        <w:noProof/>
+                        <w:lang w:val="en-US"/>
+                      </w:rPr>
+                      <w:t>M. F. Valastar, B. Jiang, M. Mehu, M. Pantic and K. Scherer, "IEEE Xplore," 19 05 2011. [Online]. Available: https://ieeexplore.ieee.org/abstract/document/5771374. [Accessed 18 03 2022].</w:t>
+                    </w:r>
+                  </w:p>
+                </w:tc>
+              </w:tr>
+              <w:tr>
+                <w:trPr>
+                  <w:divId w:val="308369189"/>
+                  <w:tblCellSpacing w:w="15" w:type="dxa"/>
+                </w:trPr>
+                <w:tc>
+                  <w:tcPr>
+                    <w:tcW w:w="50" w:type="pct"/>
+                    <w:hideMark/>
+                  </w:tcPr>
+                  <w:p>
+                    <w:pPr>
+                      <w:pStyle w:val="Bibliography"/>
+                      <w:rPr>
+                        <w:noProof/>
+                        <w:lang w:val="en-US"/>
+                      </w:rPr>
+                    </w:pPr>
+                    <w:r>
+                      <w:rPr>
+                        <w:noProof/>
+                        <w:lang w:val="en-US"/>
+                      </w:rPr>
+                      <w:t xml:space="preserve">[4] </w:t>
+                    </w:r>
+                  </w:p>
+                </w:tc>
+                <w:tc>
+                  <w:tcPr>
+                    <w:tcW w:w="0" w:type="auto"/>
+                    <w:hideMark/>
+                  </w:tcPr>
+                  <w:p>
+                    <w:pPr>
+                      <w:pStyle w:val="Bibliography"/>
+                      <w:rPr>
+                        <w:noProof/>
+                        <w:lang w:val="en-US"/>
+                      </w:rPr>
+                    </w:pPr>
+                    <w:r>
+                      <w:rPr>
+                        <w:noProof/>
+                        <w:lang w:val="en-US"/>
+                      </w:rPr>
+                      <w:t>I. Cohen, N. Sebe, A. Garg, L. S. Chen and T. S. Huang, "Science Direct," 01 07 2003. [Online]. Available: https://www.sciencedirect.com/science/article/abs/pii/S107731420300081X. [Accessed 18 03 2022].</w:t>
+                    </w:r>
+                  </w:p>
+                </w:tc>
+              </w:tr>
+            </w:tbl>
+            <w:p>
+              <w:pPr>
+                <w:divId w:val="308369189"/>
+                <w:rPr>
+                  <w:noProof/>
+                </w:rPr>
+              </w:pPr>
+            </w:p>
+            <w:p>
+              <w:r>
+                <w:rPr>
+                  <w:b/>
+                  <w:bCs/>
+                  <w:noProof/>
+                </w:rPr>
+                <w:fldChar w:fldCharType="end"/>
+              </w:r>
+            </w:p>
+          </w:sdtContent>
+        </w:sdt>
+      </w:sdtContent>
+    </w:sdt>
     <w:p/>
     <w:sectPr>
-      <w:headerReference w:type="default" r:id="rId10"/>
-      <w:footerReference w:type="default" r:id="rId11"/>
+      <w:headerReference w:type="default" r:id="rId12"/>
+      <w:footerReference w:type="default" r:id="rId13"/>
       <w:pgSz w:w="11906" w:h="16838" w:code="9"/>
       <w:pgMar w:top="1418" w:right="1843" w:bottom="1418" w:left="1843" w:header="1134" w:footer="397" w:gutter="0"/>
       <w:cols w:space="708"/>
@@ -1509,7 +1623,7 @@
         </mc:Choice>
         <mc:Fallback>
           <w:pict>
-            <v:rect w14:anchorId="3F0E2442" id="Rectángulo 28" o:spid="_x0000_s1027" style="position:absolute;left:0;text-align:left;margin-left:11.35pt;margin-top:784.25pt;width:19.85pt;height:56.7pt;z-index:-251657216;visibility:visible;mso-wrap-style:square;mso-width-percent:0;mso-height-percent:0;mso-wrap-distance-left:9pt;mso-wrap-distance-top:0;mso-wrap-distance-right:19.85pt;mso-wrap-distance-bottom:0;mso-position-horizontal:absolute;mso-position-horizontal-relative:right-margin-area;mso-position-vertical:absolute;mso-position-vertical-relative:page;mso-width-percent:0;mso-height-percent:0;mso-width-relative:margin;mso-height-relative:margin;v-text-anchor:top" o:gfxdata="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" o:allowoverlap="f" fillcolor="#0098cd" stroked="f" strokeweight="1pt">
+            <v:rect w14:anchorId="3F0E2442" id="Rectángulo 28" o:spid="_x0000_s1027" style="position:absolute;left:0;text-align:left;margin-left:11.35pt;margin-top:784.25pt;width:19.85pt;height:56.7pt;z-index:-251657216;visibility:visible;mso-wrap-style:square;mso-width-percent:0;mso-height-percent:0;mso-wrap-distance-left:9pt;mso-wrap-distance-top:0;mso-wrap-distance-right:19.85pt;mso-wrap-distance-bottom:0;mso-position-horizontal:absolute;mso-position-horizontal-relative:right-margin-area;mso-position-vertical:absolute;mso-position-vertical-relative:page;mso-width-percent:0;mso-height-percent:0;mso-width-relative:margin;mso-height-relative:margin;v-text-anchor:top" o:gfxdata="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" o:allowoverlap="f" fillcolor="#0098cd" stroked="f" strokeweight="1pt">
               <v:textbox inset="0,4mm,0">
                 <w:txbxContent>
                   <w:p>
@@ -1753,6 +1867,13 @@
             </w:rPr>
             <w:t xml:space="preserve">Apellidos: </w:t>
           </w:r>
+          <w:r>
+            <w:rPr>
+              <w:sz w:val="22"/>
+              <w:szCs w:val="22"/>
+            </w:rPr>
+            <w:t>Anchondo Trejo</w:t>
+          </w:r>
         </w:p>
       </w:tc>
       <w:tc>
@@ -1768,6 +1889,12 @@
               <w:rFonts w:asciiTheme="minorHAnsi" w:hAnsiTheme="minorHAnsi"/>
             </w:rPr>
           </w:pPr>
+          <w:r>
+            <w:rPr>
+              <w:rFonts w:asciiTheme="minorHAnsi" w:hAnsiTheme="minorHAnsi"/>
+            </w:rPr>
+            <w:t>18/Marzo/2020</w:t>
+          </w:r>
         </w:p>
       </w:tc>
     </w:tr>
@@ -1805,6 +1932,13 @@
             </w:rPr>
             <w:t>Nombre:</w:t>
           </w:r>
+          <w:r>
+            <w:rPr>
+              <w:sz w:val="22"/>
+              <w:szCs w:val="22"/>
+            </w:rPr>
+            <w:t xml:space="preserve"> Victor Eduardo</w:t>
+          </w:r>
         </w:p>
       </w:tc>
       <w:tc>
@@ -2068,6 +2202,119 @@
     </w:lvl>
   </w:abstractNum>
   <w:abstractNum w:abstractNumId="2" w15:restartNumberingAfterBreak="0">
+    <w:nsid w:val="1797281F"/>
+    <w:multiLevelType w:val="hybridMultilevel"/>
+    <w:tmpl w:val="CCB6DF28"/>
+    <w:lvl w:ilvl="0" w:tplc="04090001">
+      <w:start w:val="1"/>
+      <w:numFmt w:val="bullet"/>
+      <w:lvlText w:val=""/>
+      <w:lvlJc w:val="left"/>
+      <w:pPr>
+        <w:ind w:left="1440" w:hanging="360"/>
+      </w:pPr>
+      <w:rPr>
+        <w:rFonts w:ascii="Symbol" w:hAnsi="Symbol" w:hint="default"/>
+      </w:rPr>
+    </w:lvl>
+    <w:lvl w:ilvl="1" w:tplc="04090003" w:tentative="1">
+      <w:start w:val="1"/>
+      <w:numFmt w:val="bullet"/>
+      <w:lvlText w:val="o"/>
+      <w:lvlJc w:val="left"/>
+      <w:pPr>
+        <w:ind w:left="2160" w:hanging="360"/>
+      </w:pPr>
+      <w:rPr>
+        <w:rFonts w:ascii="Courier New" w:hAnsi="Courier New" w:cs="Courier New" w:hint="default"/>
+      </w:rPr>
+    </w:lvl>
+    <w:lvl w:ilvl="2" w:tplc="04090005" w:tentative="1">
+      <w:start w:val="1"/>
+      <w:numFmt w:val="bullet"/>
+      <w:lvlText w:val=""/>
+      <w:lvlJc w:val="left"/>
+      <w:pPr>
+        <w:ind w:left="2880" w:hanging="360"/>
+      </w:pPr>
+      <w:rPr>
+        <w:rFonts w:ascii="Wingdings" w:hAnsi="Wingdings" w:hint="default"/>
+      </w:rPr>
+    </w:lvl>
+    <w:lvl w:ilvl="3" w:tplc="04090001" w:tentative="1">
+      <w:start w:val="1"/>
+      <w:numFmt w:val="bullet"/>
+      <w:lvlText w:val=""/>
+      <w:lvlJc w:val="left"/>
+      <w:pPr>
+        <w:ind w:left="3600" w:hanging="360"/>
+      </w:pPr>
+      <w:rPr>
+        <w:rFonts w:ascii="Symbol" w:hAnsi="Symbol" w:hint="default"/>
+      </w:rPr>
+    </w:lvl>
+    <w:lvl w:ilvl="4" w:tplc="04090003" w:tentative="1">
+      <w:start w:val="1"/>
+      <w:numFmt w:val="bullet"/>
+      <w:lvlText w:val="o"/>
+      <w:lvlJc w:val="left"/>
+      <w:pPr>
+        <w:ind w:left="4320" w:hanging="360"/>
+      </w:pPr>
+      <w:rPr>
+        <w:rFonts w:ascii="Courier New" w:hAnsi="Courier New" w:cs="Courier New" w:hint="default"/>
+      </w:rPr>
+    </w:lvl>
+    <w:lvl w:ilvl="5" w:tplc="04090005" w:tentative="1">
+      <w:start w:val="1"/>
+      <w:numFmt w:val="bullet"/>
+      <w:lvlText w:val=""/>
+      <w:lvlJc w:val="left"/>
+      <w:pPr>
+        <w:ind w:left="5040" w:hanging="360"/>
+      </w:pPr>
+      <w:rPr>
+        <w:rFonts w:ascii="Wingdings" w:hAnsi="Wingdings" w:hint="default"/>
+      </w:rPr>
+    </w:lvl>
+    <w:lvl w:ilvl="6" w:tplc="04090001" w:tentative="1">
+      <w:start w:val="1"/>
+      <w:numFmt w:val="bullet"/>
+      <w:lvlText w:val=""/>
+      <w:lvlJc w:val="left"/>
+      <w:pPr>
+        <w:ind w:left="5760" w:hanging="360"/>
+      </w:pPr>
+      <w:rPr>
+        <w:rFonts w:ascii="Symbol" w:hAnsi="Symbol" w:hint="default"/>
+      </w:rPr>
+    </w:lvl>
+    <w:lvl w:ilvl="7" w:tplc="04090003" w:tentative="1">
+      <w:start w:val="1"/>
+      <w:numFmt w:val="bullet"/>
+      <w:lvlText w:val="o"/>
+      <w:lvlJc w:val="left"/>
+      <w:pPr>
+        <w:ind w:left="6480" w:hanging="360"/>
+      </w:pPr>
+      <w:rPr>
+        <w:rFonts w:ascii="Courier New" w:hAnsi="Courier New" w:cs="Courier New" w:hint="default"/>
+      </w:rPr>
+    </w:lvl>
+    <w:lvl w:ilvl="8" w:tplc="04090005" w:tentative="1">
+      <w:start w:val="1"/>
+      <w:numFmt w:val="bullet"/>
+      <w:lvlText w:val=""/>
+      <w:lvlJc w:val="left"/>
+      <w:pPr>
+        <w:ind w:left="7200" w:hanging="360"/>
+      </w:pPr>
+      <w:rPr>
+        <w:rFonts w:ascii="Wingdings" w:hAnsi="Wingdings" w:hint="default"/>
+      </w:rPr>
+    </w:lvl>
+  </w:abstractNum>
+  <w:abstractNum w:abstractNumId="3" w15:restartNumberingAfterBreak="0">
     <w:nsid w:val="204E75C5"/>
     <w:multiLevelType w:val="hybridMultilevel"/>
     <w:tmpl w:val="8AAED966"/>
@@ -2184,13 +2431,212 @@
       </w:rPr>
     </w:lvl>
   </w:abstractNum>
-  <w:abstractNum w:abstractNumId="3" w15:restartNumberingAfterBreak="0">
+  <w:abstractNum w:abstractNumId="4" w15:restartNumberingAfterBreak="0">
+    <w:nsid w:val="24A74565"/>
+    <w:multiLevelType w:val="hybridMultilevel"/>
+    <w:tmpl w:val="57F25182"/>
+    <w:lvl w:ilvl="0" w:tplc="0409000F">
+      <w:start w:val="1"/>
+      <w:numFmt w:val="decimal"/>
+      <w:lvlText w:val="%1."/>
+      <w:lvlJc w:val="left"/>
+      <w:pPr>
+        <w:ind w:left="720" w:hanging="360"/>
+      </w:pPr>
+    </w:lvl>
+    <w:lvl w:ilvl="1" w:tplc="04090019">
+      <w:start w:val="1"/>
+      <w:numFmt w:val="lowerLetter"/>
+      <w:lvlText w:val="%2."/>
+      <w:lvlJc w:val="left"/>
+      <w:pPr>
+        <w:ind w:left="1440" w:hanging="360"/>
+      </w:pPr>
+    </w:lvl>
+    <w:lvl w:ilvl="2" w:tplc="0409001B" w:tentative="1">
+      <w:start w:val="1"/>
+      <w:numFmt w:val="lowerRoman"/>
+      <w:lvlText w:val="%3."/>
+      <w:lvlJc w:val="right"/>
+      <w:pPr>
+        <w:ind w:left="2160" w:hanging="180"/>
+      </w:pPr>
+    </w:lvl>
+    <w:lvl w:ilvl="3" w:tplc="0409000F" w:tentative="1">
+      <w:start w:val="1"/>
+      <w:numFmt w:val="decimal"/>
+      <w:lvlText w:val="%4."/>
+      <w:lvlJc w:val="left"/>
+      <w:pPr>
+        <w:ind w:left="2880" w:hanging="360"/>
+      </w:pPr>
+    </w:lvl>
+    <w:lvl w:ilvl="4" w:tplc="04090019" w:tentative="1">
+      <w:start w:val="1"/>
+      <w:numFmt w:val="lowerLetter"/>
+      <w:lvlText w:val="%5."/>
+      <w:lvlJc w:val="left"/>
+      <w:pPr>
+        <w:ind w:left="3600" w:hanging="360"/>
+      </w:pPr>
+    </w:lvl>
+    <w:lvl w:ilvl="5" w:tplc="0409001B" w:tentative="1">
+      <w:start w:val="1"/>
+      <w:numFmt w:val="lowerRoman"/>
+      <w:lvlText w:val="%6."/>
+      <w:lvlJc w:val="right"/>
+      <w:pPr>
+        <w:ind w:left="4320" w:hanging="180"/>
+      </w:pPr>
+    </w:lvl>
+    <w:lvl w:ilvl="6" w:tplc="0409000F" w:tentative="1">
+      <w:start w:val="1"/>
+      <w:numFmt w:val="decimal"/>
+      <w:lvlText w:val="%7."/>
+      <w:lvlJc w:val="left"/>
+      <w:pPr>
+        <w:ind w:left="5040" w:hanging="360"/>
+      </w:pPr>
+    </w:lvl>
+    <w:lvl w:ilvl="7" w:tplc="04090019" w:tentative="1">
+      <w:start w:val="1"/>
+      <w:numFmt w:val="lowerLetter"/>
+      <w:lvlText w:val="%8."/>
+      <w:lvlJc w:val="left"/>
+      <w:pPr>
+        <w:ind w:left="5760" w:hanging="360"/>
+      </w:pPr>
+    </w:lvl>
+    <w:lvl w:ilvl="8" w:tplc="0409001B" w:tentative="1">
+      <w:start w:val="1"/>
+      <w:numFmt w:val="lowerRoman"/>
+      <w:lvlText w:val="%9."/>
+      <w:lvlJc w:val="right"/>
+      <w:pPr>
+        <w:ind w:left="6480" w:hanging="180"/>
+      </w:pPr>
+    </w:lvl>
+  </w:abstractNum>
+  <w:abstractNum w:abstractNumId="5" w15:restartNumberingAfterBreak="0">
     <w:nsid w:val="2AC806CA"/>
     <w:multiLevelType w:val="multilevel"/>
     <w:tmpl w:val="B37C3B20"/>
     <w:numStyleLink w:val="VietasUNIR"/>
   </w:abstractNum>
-  <w:abstractNum w:abstractNumId="4" w15:restartNumberingAfterBreak="0">
+  <w:abstractNum w:abstractNumId="6" w15:restartNumberingAfterBreak="0">
+    <w:nsid w:val="359F4B39"/>
+    <w:multiLevelType w:val="hybridMultilevel"/>
+    <w:tmpl w:val="41D612A6"/>
+    <w:lvl w:ilvl="0" w:tplc="04090001">
+      <w:start w:val="1"/>
+      <w:numFmt w:val="bullet"/>
+      <w:lvlText w:val=""/>
+      <w:lvlJc w:val="left"/>
+      <w:pPr>
+        <w:ind w:left="1440" w:hanging="360"/>
+      </w:pPr>
+      <w:rPr>
+        <w:rFonts w:ascii="Symbol" w:hAnsi="Symbol" w:hint="default"/>
+      </w:rPr>
+    </w:lvl>
+    <w:lvl w:ilvl="1" w:tplc="04090003" w:tentative="1">
+      <w:start w:val="1"/>
+      <w:numFmt w:val="bullet"/>
+      <w:lvlText w:val="o"/>
+      <w:lvlJc w:val="left"/>
+      <w:pPr>
+        <w:ind w:left="2160" w:hanging="360"/>
+      </w:pPr>
+      <w:rPr>
+        <w:rFonts w:ascii="Courier New" w:hAnsi="Courier New" w:cs="Courier New" w:hint="default"/>
+      </w:rPr>
+    </w:lvl>
+    <w:lvl w:ilvl="2" w:tplc="04090005" w:tentative="1">
+      <w:start w:val="1"/>
+      <w:numFmt w:val="bullet"/>
+      <w:lvlText w:val=""/>
+      <w:lvlJc w:val="left"/>
+      <w:pPr>
+        <w:ind w:left="2880" w:hanging="360"/>
+      </w:pPr>
+      <w:rPr>
+        <w:rFonts w:ascii="Wingdings" w:hAnsi="Wingdings" w:hint="default"/>
+      </w:rPr>
+    </w:lvl>
+    <w:lvl w:ilvl="3" w:tplc="04090001" w:tentative="1">
+      <w:start w:val="1"/>
+      <w:numFmt w:val="bullet"/>
+      <w:lvlText w:val=""/>
+      <w:lvlJc w:val="left"/>
+      <w:pPr>
+        <w:ind w:left="3600" w:hanging="360"/>
+      </w:pPr>
+      <w:rPr>
+        <w:rFonts w:ascii="Symbol" w:hAnsi="Symbol" w:hint="default"/>
+      </w:rPr>
+    </w:lvl>
+    <w:lvl w:ilvl="4" w:tplc="04090003" w:tentative="1">
+      <w:start w:val="1"/>
+      <w:numFmt w:val="bullet"/>
+      <w:lvlText w:val="o"/>
+      <w:lvlJc w:val="left"/>
+      <w:pPr>
+        <w:ind w:left="4320" w:hanging="360"/>
+      </w:pPr>
+      <w:rPr>
+        <w:rFonts w:ascii="Courier New" w:hAnsi="Courier New" w:cs="Courier New" w:hint="default"/>
+      </w:rPr>
+    </w:lvl>
+    <w:lvl w:ilvl="5" w:tplc="04090005" w:tentative="1">
+      <w:start w:val="1"/>
+      <w:numFmt w:val="bullet"/>
+      <w:lvlText w:val=""/>
+      <w:lvlJc w:val="left"/>
+      <w:pPr>
+        <w:ind w:left="5040" w:hanging="360"/>
+      </w:pPr>
+      <w:rPr>
+        <w:rFonts w:ascii="Wingdings" w:hAnsi="Wingdings" w:hint="default"/>
+      </w:rPr>
+    </w:lvl>
+    <w:lvl w:ilvl="6" w:tplc="04090001" w:tentative="1">
+      <w:start w:val="1"/>
+      <w:numFmt w:val="bullet"/>
+      <w:lvlText w:val=""/>
+      <w:lvlJc w:val="left"/>
+      <w:pPr>
+        <w:ind w:left="5760" w:hanging="360"/>
+      </w:pPr>
+      <w:rPr>
+        <w:rFonts w:ascii="Symbol" w:hAnsi="Symbol" w:hint="default"/>
+      </w:rPr>
+    </w:lvl>
+    <w:lvl w:ilvl="7" w:tplc="04090003" w:tentative="1">
+      <w:start w:val="1"/>
+      <w:numFmt w:val="bullet"/>
+      <w:lvlText w:val="o"/>
+      <w:lvlJc w:val="left"/>
+      <w:pPr>
+        <w:ind w:left="6480" w:hanging="360"/>
+      </w:pPr>
+      <w:rPr>
+        <w:rFonts w:ascii="Courier New" w:hAnsi="Courier New" w:cs="Courier New" w:hint="default"/>
+      </w:rPr>
+    </w:lvl>
+    <w:lvl w:ilvl="8" w:tplc="04090005" w:tentative="1">
+      <w:start w:val="1"/>
+      <w:numFmt w:val="bullet"/>
+      <w:lvlText w:val=""/>
+      <w:lvlJc w:val="left"/>
+      <w:pPr>
+        <w:ind w:left="7200" w:hanging="360"/>
+      </w:pPr>
+      <w:rPr>
+        <w:rFonts w:ascii="Wingdings" w:hAnsi="Wingdings" w:hint="default"/>
+      </w:rPr>
+    </w:lvl>
+  </w:abstractNum>
+  <w:abstractNum w:abstractNumId="7" w15:restartNumberingAfterBreak="0">
     <w:nsid w:val="434A2C50"/>
     <w:multiLevelType w:val="hybridMultilevel"/>
     <w:tmpl w:val="653E76B8"/>
@@ -2304,11 +2750,237 @@
       </w:rPr>
     </w:lvl>
   </w:abstractNum>
+  <w:abstractNum w:abstractNumId="8" w15:restartNumberingAfterBreak="0">
+    <w:nsid w:val="465200B9"/>
+    <w:multiLevelType w:val="hybridMultilevel"/>
+    <w:tmpl w:val="DA1C1D2A"/>
+    <w:lvl w:ilvl="0" w:tplc="04090001">
+      <w:start w:val="1"/>
+      <w:numFmt w:val="bullet"/>
+      <w:lvlText w:val=""/>
+      <w:lvlJc w:val="left"/>
+      <w:pPr>
+        <w:ind w:left="720" w:hanging="360"/>
+      </w:pPr>
+      <w:rPr>
+        <w:rFonts w:ascii="Symbol" w:hAnsi="Symbol" w:hint="default"/>
+      </w:rPr>
+    </w:lvl>
+    <w:lvl w:ilvl="1" w:tplc="04090003" w:tentative="1">
+      <w:start w:val="1"/>
+      <w:numFmt w:val="bullet"/>
+      <w:lvlText w:val="o"/>
+      <w:lvlJc w:val="left"/>
+      <w:pPr>
+        <w:ind w:left="1440" w:hanging="360"/>
+      </w:pPr>
+      <w:rPr>
+        <w:rFonts w:ascii="Courier New" w:hAnsi="Courier New" w:cs="Courier New" w:hint="default"/>
+      </w:rPr>
+    </w:lvl>
+    <w:lvl w:ilvl="2" w:tplc="04090005" w:tentative="1">
+      <w:start w:val="1"/>
+      <w:numFmt w:val="bullet"/>
+      <w:lvlText w:val=""/>
+      <w:lvlJc w:val="left"/>
+      <w:pPr>
+        <w:ind w:left="2160" w:hanging="360"/>
+      </w:pPr>
+      <w:rPr>
+        <w:rFonts w:ascii="Wingdings" w:hAnsi="Wingdings" w:hint="default"/>
+      </w:rPr>
+    </w:lvl>
+    <w:lvl w:ilvl="3" w:tplc="04090001" w:tentative="1">
+      <w:start w:val="1"/>
+      <w:numFmt w:val="bullet"/>
+      <w:lvlText w:val=""/>
+      <w:lvlJc w:val="left"/>
+      <w:pPr>
+        <w:ind w:left="2880" w:hanging="360"/>
+      </w:pPr>
+      <w:rPr>
+        <w:rFonts w:ascii="Symbol" w:hAnsi="Symbol" w:hint="default"/>
+      </w:rPr>
+    </w:lvl>
+    <w:lvl w:ilvl="4" w:tplc="04090003" w:tentative="1">
+      <w:start w:val="1"/>
+      <w:numFmt w:val="bullet"/>
+      <w:lvlText w:val="o"/>
+      <w:lvlJc w:val="left"/>
+      <w:pPr>
+        <w:ind w:left="3600" w:hanging="360"/>
+      </w:pPr>
+      <w:rPr>
+        <w:rFonts w:ascii="Courier New" w:hAnsi="Courier New" w:cs="Courier New" w:hint="default"/>
+      </w:rPr>
+    </w:lvl>
+    <w:lvl w:ilvl="5" w:tplc="04090005" w:tentative="1">
+      <w:start w:val="1"/>
+      <w:numFmt w:val="bullet"/>
+      <w:lvlText w:val=""/>
+      <w:lvlJc w:val="left"/>
+      <w:pPr>
+        <w:ind w:left="4320" w:hanging="360"/>
+      </w:pPr>
+      <w:rPr>
+        <w:rFonts w:ascii="Wingdings" w:hAnsi="Wingdings" w:hint="default"/>
+      </w:rPr>
+    </w:lvl>
+    <w:lvl w:ilvl="6" w:tplc="04090001" w:tentative="1">
+      <w:start w:val="1"/>
+      <w:numFmt w:val="bullet"/>
+      <w:lvlText w:val=""/>
+      <w:lvlJc w:val="left"/>
+      <w:pPr>
+        <w:ind w:left="5040" w:hanging="360"/>
+      </w:pPr>
+      <w:rPr>
+        <w:rFonts w:ascii="Symbol" w:hAnsi="Symbol" w:hint="default"/>
+      </w:rPr>
+    </w:lvl>
+    <w:lvl w:ilvl="7" w:tplc="04090003" w:tentative="1">
+      <w:start w:val="1"/>
+      <w:numFmt w:val="bullet"/>
+      <w:lvlText w:val="o"/>
+      <w:lvlJc w:val="left"/>
+      <w:pPr>
+        <w:ind w:left="5760" w:hanging="360"/>
+      </w:pPr>
+      <w:rPr>
+        <w:rFonts w:ascii="Courier New" w:hAnsi="Courier New" w:cs="Courier New" w:hint="default"/>
+      </w:rPr>
+    </w:lvl>
+    <w:lvl w:ilvl="8" w:tplc="04090005" w:tentative="1">
+      <w:start w:val="1"/>
+      <w:numFmt w:val="bullet"/>
+      <w:lvlText w:val=""/>
+      <w:lvlJc w:val="left"/>
+      <w:pPr>
+        <w:ind w:left="6480" w:hanging="360"/>
+      </w:pPr>
+      <w:rPr>
+        <w:rFonts w:ascii="Wingdings" w:hAnsi="Wingdings" w:hint="default"/>
+      </w:rPr>
+    </w:lvl>
+  </w:abstractNum>
+  <w:abstractNum w:abstractNumId="9" w15:restartNumberingAfterBreak="0">
+    <w:nsid w:val="4F8F53D8"/>
+    <w:multiLevelType w:val="hybridMultilevel"/>
+    <w:tmpl w:val="903E08AE"/>
+    <w:lvl w:ilvl="0" w:tplc="04090001">
+      <w:start w:val="1"/>
+      <w:numFmt w:val="bullet"/>
+      <w:lvlText w:val=""/>
+      <w:lvlJc w:val="left"/>
+      <w:pPr>
+        <w:ind w:left="720" w:hanging="360"/>
+      </w:pPr>
+      <w:rPr>
+        <w:rFonts w:ascii="Symbol" w:hAnsi="Symbol" w:hint="default"/>
+      </w:rPr>
+    </w:lvl>
+    <w:lvl w:ilvl="1" w:tplc="04090003" w:tentative="1">
+      <w:start w:val="1"/>
+      <w:numFmt w:val="bullet"/>
+      <w:lvlText w:val="o"/>
+      <w:lvlJc w:val="left"/>
+      <w:pPr>
+        <w:ind w:left="1440" w:hanging="360"/>
+      </w:pPr>
+      <w:rPr>
+        <w:rFonts w:ascii="Courier New" w:hAnsi="Courier New" w:cs="Courier New" w:hint="default"/>
+      </w:rPr>
+    </w:lvl>
+    <w:lvl w:ilvl="2" w:tplc="04090005" w:tentative="1">
+      <w:start w:val="1"/>
+      <w:numFmt w:val="bullet"/>
+      <w:lvlText w:val=""/>
+      <w:lvlJc w:val="left"/>
+      <w:pPr>
+        <w:ind w:left="2160" w:hanging="360"/>
+      </w:pPr>
+      <w:rPr>
+        <w:rFonts w:ascii="Wingdings" w:hAnsi="Wingdings" w:hint="default"/>
+      </w:rPr>
+    </w:lvl>
+    <w:lvl w:ilvl="3" w:tplc="04090001" w:tentative="1">
+      <w:start w:val="1"/>
+      <w:numFmt w:val="bullet"/>
+      <w:lvlText w:val=""/>
+      <w:lvlJc w:val="left"/>
+      <w:pPr>
+        <w:ind w:left="2880" w:hanging="360"/>
+      </w:pPr>
+      <w:rPr>
+        <w:rFonts w:ascii="Symbol" w:hAnsi="Symbol" w:hint="default"/>
+      </w:rPr>
+    </w:lvl>
+    <w:lvl w:ilvl="4" w:tplc="04090003" w:tentative="1">
+      <w:start w:val="1"/>
+      <w:numFmt w:val="bullet"/>
+      <w:lvlText w:val="o"/>
+      <w:lvlJc w:val="left"/>
+      <w:pPr>
+        <w:ind w:left="3600" w:hanging="360"/>
+      </w:pPr>
+      <w:rPr>
+        <w:rFonts w:ascii="Courier New" w:hAnsi="Courier New" w:cs="Courier New" w:hint="default"/>
+      </w:rPr>
+    </w:lvl>
+    <w:lvl w:ilvl="5" w:tplc="04090005" w:tentative="1">
+      <w:start w:val="1"/>
+      <w:numFmt w:val="bullet"/>
+      <w:lvlText w:val=""/>
+      <w:lvlJc w:val="left"/>
+      <w:pPr>
+        <w:ind w:left="4320" w:hanging="360"/>
+      </w:pPr>
+      <w:rPr>
+        <w:rFonts w:ascii="Wingdings" w:hAnsi="Wingdings" w:hint="default"/>
+      </w:rPr>
+    </w:lvl>
+    <w:lvl w:ilvl="6" w:tplc="04090001" w:tentative="1">
+      <w:start w:val="1"/>
+      <w:numFmt w:val="bullet"/>
+      <w:lvlText w:val=""/>
+      <w:lvlJc w:val="left"/>
+      <w:pPr>
+        <w:ind w:left="5040" w:hanging="360"/>
+      </w:pPr>
+      <w:rPr>
+        <w:rFonts w:ascii="Symbol" w:hAnsi="Symbol" w:hint="default"/>
+      </w:rPr>
+    </w:lvl>
+    <w:lvl w:ilvl="7" w:tplc="04090003" w:tentative="1">
+      <w:start w:val="1"/>
+      <w:numFmt w:val="bullet"/>
+      <w:lvlText w:val="o"/>
+      <w:lvlJc w:val="left"/>
+      <w:pPr>
+        <w:ind w:left="5760" w:hanging="360"/>
+      </w:pPr>
+      <w:rPr>
+        <w:rFonts w:ascii="Courier New" w:hAnsi="Courier New" w:cs="Courier New" w:hint="default"/>
+      </w:rPr>
+    </w:lvl>
+    <w:lvl w:ilvl="8" w:tplc="04090005" w:tentative="1">
+      <w:start w:val="1"/>
+      <w:numFmt w:val="bullet"/>
+      <w:lvlText w:val=""/>
+      <w:lvlJc w:val="left"/>
+      <w:pPr>
+        <w:ind w:left="6480" w:hanging="360"/>
+      </w:pPr>
+      <w:rPr>
+        <w:rFonts w:ascii="Wingdings" w:hAnsi="Wingdings" w:hint="default"/>
+      </w:rPr>
+    </w:lvl>
+  </w:abstractNum>
   <w:num w:numId="1">
-    <w:abstractNumId w:val="4"/>
+    <w:abstractNumId w:val="7"/>
   </w:num>
   <w:num w:numId="2">
-    <w:abstractNumId w:val="2"/>
+    <w:abstractNumId w:val="3"/>
   </w:num>
   <w:num w:numId="3">
     <w:abstractNumId w:val="0"/>
@@ -2317,7 +2989,22 @@
     <w:abstractNumId w:val="1"/>
   </w:num>
   <w:num w:numId="5">
-    <w:abstractNumId w:val="3"/>
+    <w:abstractNumId w:val="5"/>
+  </w:num>
+  <w:num w:numId="6">
+    <w:abstractNumId w:val="8"/>
+  </w:num>
+  <w:num w:numId="7">
+    <w:abstractNumId w:val="6"/>
+  </w:num>
+  <w:num w:numId="8">
+    <w:abstractNumId w:val="4"/>
+  </w:num>
+  <w:num w:numId="9">
+    <w:abstractNumId w:val="2"/>
+  </w:num>
+  <w:num w:numId="10">
+    <w:abstractNumId w:val="9"/>
   </w:num>
 </w:numbering>
 </file>
@@ -2733,6 +3420,31 @@
       <w:lang w:eastAsia="es-ES"/>
     </w:rPr>
   </w:style>
+  <w:style w:type="paragraph" w:styleId="Heading1">
+    <w:name w:val="heading 1"/>
+    <w:basedOn w:val="Normal"/>
+    <w:next w:val="Normal"/>
+    <w:link w:val="Heading1Char"/>
+    <w:uiPriority w:val="9"/>
+    <w:qFormat/>
+    <w:rsid w:val="003D40EE"/>
+    <w:pPr>
+      <w:keepNext/>
+      <w:keepLines/>
+      <w:spacing w:before="480" w:line="276" w:lineRule="auto"/>
+      <w:jc w:val="left"/>
+      <w:outlineLvl w:val="0"/>
+    </w:pPr>
+    <w:rPr>
+      <w:rFonts w:asciiTheme="majorHAnsi" w:eastAsiaTheme="majorEastAsia" w:hAnsiTheme="majorHAnsi" w:cstheme="majorBidi"/>
+      <w:b/>
+      <w:bCs/>
+      <w:color w:val="2E74B5" w:themeColor="accent1" w:themeShade="BF"/>
+      <w:sz w:val="28"/>
+      <w:szCs w:val="28"/>
+      <w:lang w:val="en-US" w:eastAsia="en-US" w:bidi="en-US"/>
+    </w:rPr>
+  </w:style>
   <w:style w:type="character" w:default="1" w:styleId="DefaultParagraphFont">
     <w:name w:val="Default Paragraph Font"/>
     <w:uiPriority w:val="1"/>
@@ -3168,6 +3880,30 @@
       <w:rFonts w:cs="UnitOT-Medi"/>
       <w:b/>
     </w:rPr>
+  </w:style>
+  <w:style w:type="character" w:customStyle="1" w:styleId="Heading1Char">
+    <w:name w:val="Heading 1 Char"/>
+    <w:basedOn w:val="DefaultParagraphFont"/>
+    <w:link w:val="Heading1"/>
+    <w:uiPriority w:val="9"/>
+    <w:rsid w:val="003D40EE"/>
+    <w:rPr>
+      <w:rFonts w:asciiTheme="majorHAnsi" w:eastAsiaTheme="majorEastAsia" w:hAnsiTheme="majorHAnsi" w:cstheme="majorBidi"/>
+      <w:b/>
+      <w:bCs/>
+      <w:color w:val="2E74B5" w:themeColor="accent1" w:themeShade="BF"/>
+      <w:sz w:val="28"/>
+      <w:szCs w:val="28"/>
+      <w:lang w:val="en-US" w:bidi="en-US"/>
+    </w:rPr>
+  </w:style>
+  <w:style w:type="paragraph" w:styleId="Bibliography">
+    <w:name w:val="Bibliography"/>
+    <w:basedOn w:val="Normal"/>
+    <w:next w:val="Normal"/>
+    <w:uiPriority w:val="37"/>
+    <w:unhideWhenUsed/>
+    <w:rsid w:val="003D40EE"/>
   </w:style>
 </w:styles>
 </file>
@@ -3671,6 +4407,143 @@
 </p:properties>
 </file>
 
+<file path=customXml/item4.xml><?xml version="1.0" encoding="utf-8"?>
+<b:Sources xmlns:b="http://schemas.openxmlformats.org/officeDocument/2006/bibliography" xmlns="http://schemas.openxmlformats.org/officeDocument/2006/bibliography" SelectedStyle="/IEEE2006OfficeOnline.xsl" StyleName="IEEE" Version="2006">
+  <b:Source>
+    <b:Tag>Moh22</b:Tag>
+    <b:SourceType>InternetSite</b:SourceType>
+    <b:Guid>{0D42CE59-109B-BD42-9B76-6B1C9AEA0ECA}</b:Guid>
+    <b:Author>
+      <b:Author>
+        <b:NameList>
+          <b:Person>
+            <b:Last>Mahoor</b:Last>
+            <b:First>Mohammad</b:First>
+          </b:Person>
+        </b:NameList>
+      </b:Author>
+    </b:Author>
+    <b:Title>AffectNet - Mohammad H. Mahoor, Ph.D.</b:Title>
+    <b:URL>http://mohammadmahoor.com/affectnet/</b:URL>
+    <b:Year>2022</b:Year>
+    <b:Month>03</b:Month>
+    <b:Day>17</b:Day>
+    <b:RefOrder>1</b:RefOrder>
+  </b:Source>
+  <b:Source>
+    <b:Tag>Sha20</b:Tag>
+    <b:SourceType>InternetSite</b:SourceType>
+    <b:Guid>{A8D01315-F30F-BF4B-A879-D63F29901123}</b:Guid>
+    <b:Title>IEEE Xplore</b:Title>
+    <b:URL>https://ieeexplore.ieee.org/abstract/document/9039580</b:URL>
+    <b:Year>2020</b:Year>
+    <b:Month>03</b:Month>
+    <b:Day>17</b:Day>
+    <b:YearAccessed>2022</b:YearAccessed>
+    <b:MonthAccessed>03</b:MonthAccessed>
+    <b:DayAccessed>18</b:DayAccessed>
+    <b:Author>
+      <b:Author>
+        <b:NameList>
+          <b:Person>
+            <b:Last>Shan</b:Last>
+            <b:First>Li</b:First>
+          </b:Person>
+          <b:Person>
+            <b:Last>Weihong</b:Last>
+            <b:First>Deng</b:First>
+          </b:Person>
+        </b:NameList>
+      </b:Author>
+    </b:Author>
+    <b:RefOrder>2</b:RefOrder>
+  </b:Source>
+  <b:Source>
+    <b:Tag>Val11</b:Tag>
+    <b:SourceType>InternetSite</b:SourceType>
+    <b:Guid>{4CB45611-617B-CB47-A807-74D5E1AFF91F}</b:Guid>
+    <b:Title>IEEE Xplore</b:Title>
+    <b:URL>https://ieeexplore.ieee.org/abstract/document/5771374</b:URL>
+    <b:Year>2011</b:Year>
+    <b:Month>05</b:Month>
+    <b:Day>19</b:Day>
+    <b:YearAccessed>2022</b:YearAccessed>
+    <b:MonthAccessed>03</b:MonthAccessed>
+    <b:DayAccessed>18</b:DayAccessed>
+    <b:Author>
+      <b:Author>
+        <b:NameList>
+          <b:Person>
+            <b:Last>Valastar</b:Last>
+            <b:First>Michael</b:First>
+            <b:Middle>F.</b:Middle>
+          </b:Person>
+          <b:Person>
+            <b:Last>Jiang</b:Last>
+            <b:First>Bihan</b:First>
+          </b:Person>
+          <b:Person>
+            <b:Last>Mehu</b:Last>
+            <b:First>Marc</b:First>
+          </b:Person>
+          <b:Person>
+            <b:Last>Pantic</b:Last>
+            <b:First>Maja</b:First>
+          </b:Person>
+          <b:Person>
+            <b:Last>Scherer</b:Last>
+            <b:First>Klaus</b:First>
+          </b:Person>
+        </b:NameList>
+      </b:Author>
+    </b:Author>
+    <b:RefOrder>3</b:RefOrder>
+  </b:Source>
+  <b:Source>
+    <b:Tag>Coh03</b:Tag>
+    <b:SourceType>InternetSite</b:SourceType>
+    <b:Guid>{40D0037F-120F-0B4C-A8A1-883F66FB9F07}</b:Guid>
+    <b:Author>
+      <b:Author>
+        <b:NameList>
+          <b:Person>
+            <b:Last>Cohen</b:Last>
+            <b:First>Ira</b:First>
+          </b:Person>
+          <b:Person>
+            <b:Last>Sebe</b:Last>
+            <b:First>Nicu</b:First>
+          </b:Person>
+          <b:Person>
+            <b:Last>Garg</b:Last>
+            <b:First>Ashutosh</b:First>
+          </b:Person>
+          <b:Person>
+            <b:Last>Chen</b:Last>
+            <b:Middle>S.</b:Middle>
+            <b:First>Lawrence</b:First>
+          </b:Person>
+          <b:Person>
+            <b:Last>Huang</b:Last>
+            <b:Middle>S.</b:Middle>
+            <b:First>Thomas</b:First>
+          </b:Person>
+        </b:NameList>
+      </b:Author>
+    </b:Author>
+    <b:Title>Science Direct</b:Title>
+    <b:URL>https://www.sciencedirect.com/science/article/abs/pii/S107731420300081X</b:URL>
+    <b:Year>2003</b:Year>
+    <b:Month>07</b:Month>
+    <b:Day>01</b:Day>
+    <b:YearAccessed>2022</b:YearAccessed>
+    <b:MonthAccessed>03</b:MonthAccessed>
+    <b:DayAccessed>18</b:DayAccessed>
+    <b:RefOrder>4</b:RefOrder>
+  </b:Source>
+</b:Sources>
+</file>
+
 <file path=customXml/itemProps1.xml><?xml version="1.0" encoding="utf-8"?>
 <ds:datastoreItem xmlns:ds="http://schemas.openxmlformats.org/officeDocument/2006/customXml" ds:itemID="{4FD8D97D-B9C3-419C-983F-38C72ADB0732}">
   <ds:schemaRefs>
@@ -3705,4 +4578,12 @@
     <ds:schemaRef ds:uri="http://schemas.microsoft.com/office/infopath/2007/PartnerControls"/>
   </ds:schemaRefs>
 </ds:datastoreItem>
+</file>
+
+<file path=customXml/itemProps4.xml><?xml version="1.0" encoding="utf-8"?>
+<ds:datastoreItem xmlns:ds="http://schemas.openxmlformats.org/officeDocument/2006/customXml" ds:itemID="{4ADDFB87-E3C8-DB40-ABF5-D988086A1990}">
+  <ds:schemaRefs>
+    <ds:schemaRef ds:uri="http://schemas.openxmlformats.org/officeDocument/2006/bibliography"/>
+  </ds:schemaRefs>
+</ds:datastoreItem>
 </file>
</xml_diff>